<commit_message>
Using Composition instead of Inheritance for Person & PersonWithJob
</commit_message>
<xml_diff>
--- a/doc/Lab3_quy.docx
+++ b/doc/Lab3_quy.docx
@@ -1,6 +1,6 @@
 
 <file path=word/document.xml><?xml version="1.0" encoding="utf-8"?>
-<w:document xmlns:wpc="http://schemas.microsoft.com/office/word/2010/wordprocessingCanvas" xmlns:mc="http://schemas.openxmlformats.org/markup-compatibility/2006" xmlns:o="urn:schemas-microsoft-com:office:office" xmlns:r="http://schemas.openxmlformats.org/officeDocument/2006/relationships" xmlns:m="http://schemas.openxmlformats.org/officeDocument/2006/math" xmlns:v="urn:schemas-microsoft-com:vml" xmlns:wp14="http://schemas.microsoft.com/office/word/2010/wordprocessingDrawing" xmlns:wp="http://schemas.openxmlformats.org/drawingml/2006/wordprocessingDrawing" xmlns:w10="urn:schemas-microsoft-com:office:word" xmlns:w="http://schemas.openxmlformats.org/wordprocessingml/2006/main" xmlns:w14="http://schemas.microsoft.com/office/word/2010/wordml" xmlns:wpg="http://schemas.microsoft.com/office/word/2010/wordprocessingGroup" xmlns:wpi="http://schemas.microsoft.com/office/word/2010/wordprocessingInk" xmlns:wne="http://schemas.microsoft.com/office/word/2006/wordml" xmlns:wps="http://schemas.microsoft.com/office/word/2010/wordprocessingShape" mc:Ignorable="w14 wp14">
+<w:document xmlns:wpc="http://schemas.microsoft.com/office/word/2010/wordprocessingCanvas" xmlns:mo="http://schemas.microsoft.com/office/mac/office/2008/main" xmlns:mc="http://schemas.openxmlformats.org/markup-compatibility/2006" xmlns:mv="urn:schemas-microsoft-com:mac:vml" xmlns:o="urn:schemas-microsoft-com:office:office" xmlns:r="http://schemas.openxmlformats.org/officeDocument/2006/relationships" xmlns:m="http://schemas.openxmlformats.org/officeDocument/2006/math" xmlns:v="urn:schemas-microsoft-com:vml" xmlns:wp14="http://schemas.microsoft.com/office/word/2010/wordprocessingDrawing" xmlns:wp="http://schemas.openxmlformats.org/drawingml/2006/wordprocessingDrawing" xmlns:w10="urn:schemas-microsoft-com:office:word" xmlns:w="http://schemas.openxmlformats.org/wordprocessingml/2006/main" xmlns:w14="http://schemas.microsoft.com/office/word/2010/wordml" xmlns:w15="http://schemas.microsoft.com/office/word/2012/wordml" xmlns:wpg="http://schemas.microsoft.com/office/word/2010/wordprocessingGroup" xmlns:wpi="http://schemas.microsoft.com/office/word/2010/wordprocessingInk" xmlns:wne="http://schemas.microsoft.com/office/word/2006/wordml" xmlns:wps="http://schemas.microsoft.com/office/word/2010/wordprocessingShape" mc:Ignorable="w14 w15 wp14">
   <w:body>
     <w:p>
       <w:pPr>
@@ -11,8 +11,6 @@
           <w:szCs w:val="28"/>
         </w:rPr>
       </w:pPr>
-      <w:bookmarkStart w:id="0" w:name="_GoBack"/>
-      <w:bookmarkEnd w:id="0"/>
       <w:r>
         <w:rPr>
           <w:b/>
@@ -52,6 +50,83 @@
     <w:p>
       <w:pPr>
         <w:pStyle w:val="ListParagraph"/>
+        <w:ind w:left="360"/>
+      </w:pPr>
+    </w:p>
+    <w:p>
+      <w:pPr>
+        <w:pStyle w:val="ListParagraph"/>
+        <w:ind w:left="360"/>
+      </w:pPr>
+      <w:r>
+        <w:rPr>
+          <w:b/>
+        </w:rPr>
+        <w:t xml:space="preserve">Explain: </w:t>
+      </w:r>
+      <w:r>
+        <w:rPr>
+          <w:i/>
+        </w:rPr>
+        <w:t>p2.equals(p1) = true</w:t>
+      </w:r>
+      <w:r>
+        <w:t xml:space="preserve"> but </w:t>
+      </w:r>
+      <w:r>
+        <w:rPr>
+          <w:i/>
+        </w:rPr>
+        <w:t>p</w:t>
+      </w:r>
+      <w:r>
+        <w:rPr>
+          <w:i/>
+        </w:rPr>
+        <w:t>1.equals(p2) = false</w:t>
+      </w:r>
+      <w:r>
+        <w:t xml:space="preserve"> because in the </w:t>
+      </w:r>
+      <w:r>
+        <w:t>equals</w:t>
+      </w:r>
+      <w:r>
+        <w:t xml:space="preserve"> method of class PersonWithJob its check whether input object is </w:t>
+      </w:r>
+      <w:r>
+        <w:rPr>
+          <w:b/>
+        </w:rPr>
+        <w:t>instance of</w:t>
+      </w:r>
+      <w:r>
+        <w:t xml:space="preserve"> PersonWithJob or not. The input is a instance of class Person</w:t>
+      </w:r>
+      <w:r>
+        <w:t xml:space="preserve"> </w:t>
+      </w:r>
+      <w:r>
+        <w:t xml:space="preserve">so it not an instance of class </w:t>
+      </w:r>
+      <w:r>
+        <w:t>PersonWithJob</w:t>
+      </w:r>
+      <w:r>
+        <w:t xml:space="preserve"> so the function returns false.</w:t>
+      </w:r>
+    </w:p>
+    <w:p>
+      <w:pPr>
+        <w:pStyle w:val="ListParagraph"/>
+        <w:ind w:left="360"/>
+      </w:pPr>
+      <w:bookmarkStart w:id="0" w:name="_GoBack"/>
+      <w:bookmarkEnd w:id="0"/>
+    </w:p>
+    <w:p>
+      <w:pPr>
+        <w:pStyle w:val="ListParagraph"/>
         <w:numPr>
           <w:ilvl w:val="0"/>
           <w:numId w:val="1"/>
@@ -93,7 +168,7 @@
           <w:noProof/>
         </w:rPr>
         <w:drawing>
-          <wp:inline distT="0" distB="0" distL="0" distR="0" wp14:anchorId="1AFAACA2" wp14:editId="0900FFBA">
+          <wp:inline distT="0" distB="0" distL="0" distR="0" wp14:anchorId="650416F4" wp14:editId="68F16B2D">
             <wp:extent cx="3314700" cy="1304925"/>
             <wp:effectExtent l="0" t="0" r="0" b="9525"/>
             <wp:docPr id="3" name="Picture 3"/>
@@ -108,7 +183,7 @@
                     <pic:cNvPicPr/>
                   </pic:nvPicPr>
                   <pic:blipFill>
-                    <a:blip r:embed="rId6"/>
+                    <a:blip r:embed="rId5"/>
                     <a:stretch>
                       <a:fillRect/>
                     </a:stretch>
@@ -209,8 +284,9 @@
         <w:rPr>
           <w:noProof/>
         </w:rPr>
+        <w:lastRenderedPageBreak/>
         <w:drawing>
-          <wp:inline distT="0" distB="0" distL="0" distR="0" wp14:anchorId="7E20C18D" wp14:editId="49AE3582">
+          <wp:inline distT="0" distB="0" distL="0" distR="0" wp14:anchorId="10A983B4" wp14:editId="522E4883">
             <wp:extent cx="2671638" cy="3059456"/>
             <wp:effectExtent l="0" t="0" r="0" b="7620"/>
             <wp:docPr id="1026" name="Picture 2"/>
@@ -227,7 +303,7 @@
                     </pic:cNvPicPr>
                   </pic:nvPicPr>
                   <pic:blipFill>
-                    <a:blip r:embed="rId7">
+                    <a:blip r:embed="rId6">
                       <a:extLst>
                         <a:ext uri="{28A0092B-C50C-407E-A947-70E740481C1C}">
                           <a14:useLocalDpi xmlns:a14="http://schemas.microsoft.com/office/drawing/2010/main" val="0"/>
@@ -278,7 +354,7 @@
         <mc:AlternateContent>
           <mc:Choice Requires="wps">
             <w:drawing>
-              <wp:anchor distT="0" distB="0" distL="114300" distR="114300" simplePos="0" relativeHeight="251659264" behindDoc="0" locked="0" layoutInCell="1" allowOverlap="1" wp14:anchorId="658E2490" wp14:editId="191D9470">
+              <wp:anchor distT="0" distB="0" distL="114300" distR="114300" simplePos="0" relativeHeight="251659264" behindDoc="0" locked="0" layoutInCell="1" allowOverlap="1" wp14:anchorId="54A0A54D" wp14:editId="31F26167">
                 <wp:simplePos x="0" y="0"/>
                 <wp:positionH relativeFrom="column">
                   <wp:posOffset>748665</wp:posOffset>
@@ -422,11 +498,11 @@
           </mc:Choice>
           <mc:Fallback>
             <w:pict>
-              <v:shapetype id="_x0000_t202" coordsize="21600,21600" o:spt="202" path="m,l,21600r21600,l21600,xe">
+              <v:shapetype w14:anchorId="54A0A54D" id="_x0000_t202" coordsize="21600,21600" o:spt="202" path="m0,0l0,21600,21600,21600,21600,0xe">
                 <v:stroke joinstyle="miter"/>
                 <v:path gradientshapeok="t" o:connecttype="rect"/>
               </v:shapetype>
-              <v:shape id="Text Box 2" o:spid="_x0000_s1026" type="#_x0000_t202" style="position:absolute;left:0;text-align:left;margin-left:58.95pt;margin-top:160.15pt;width:380pt;height:271.05pt;z-index:251659264;visibility:visible;mso-wrap-style:square;mso-width-percent:0;mso-height-percent:0;mso-wrap-distance-left:9pt;mso-wrap-distance-top:0;mso-wrap-distance-right:9pt;mso-wrap-distance-bottom:0;mso-position-horizontal:absolute;mso-position-horizontal-relative:text;mso-position-vertical:absolute;mso-position-vertical-relative:text;mso-width-percent:0;mso-height-percent:0;mso-width-relative:margin;mso-height-relative:margin;v-text-anchor:top" o:gfxdata="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">
+              <v:shape id="Text Box 2" o:spid="_x0000_s1026" type="#_x0000_t202" style="position:absolute;left:0;text-align:left;margin-left:58.95pt;margin-top:160.15pt;width:380pt;height:271.05pt;z-index:251659264;visibility:visible;mso-wrap-style:square;mso-width-percent:0;mso-height-percent:0;mso-wrap-distance-left:9pt;mso-wrap-distance-top:0;mso-wrap-distance-right:9pt;mso-wrap-distance-bottom:0;mso-position-horizontal:absolute;mso-position-horizontal-relative:text;mso-position-vertical:absolute;mso-position-vertical-relative:text;mso-width-percent:0;mso-height-percent:0;mso-width-relative:margin;mso-height-relative:margin;v-text-anchor:top" o:gfxdata="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">
                 <v:textbox>
                   <w:txbxContent>
                     <w:p>
@@ -608,7 +684,7 @@
           <w:noProof/>
         </w:rPr>
         <w:drawing>
-          <wp:inline distT="0" distB="0" distL="0" distR="0" wp14:anchorId="50848D9F" wp14:editId="0839EDB9">
+          <wp:inline distT="0" distB="0" distL="0" distR="0" wp14:anchorId="3A8F6B82" wp14:editId="2B1C31D2">
             <wp:extent cx="2274073" cy="2274073"/>
             <wp:effectExtent l="0" t="0" r="0" b="0"/>
             <wp:docPr id="6" name="Picture 6"/>
@@ -623,7 +699,7 @@
                     <pic:cNvPicPr/>
                   </pic:nvPicPr>
                   <pic:blipFill>
-                    <a:blip r:embed="rId8"/>
+                    <a:blip r:embed="rId7"/>
                     <a:stretch>
                       <a:fillRect/>
                     </a:stretch>
@@ -655,7 +731,7 @@
 </file>
 
 <file path=word/numbering.xml><?xml version="1.0" encoding="utf-8"?>
-<w:numbering xmlns:wpc="http://schemas.microsoft.com/office/word/2010/wordprocessingCanvas" xmlns:mc="http://schemas.openxmlformats.org/markup-compatibility/2006" xmlns:o="urn:schemas-microsoft-com:office:office" xmlns:r="http://schemas.openxmlformats.org/officeDocument/2006/relationships" xmlns:m="http://schemas.openxmlformats.org/officeDocument/2006/math" xmlns:v="urn:schemas-microsoft-com:vml" xmlns:wp14="http://schemas.microsoft.com/office/word/2010/wordprocessingDrawing" xmlns:wp="http://schemas.openxmlformats.org/drawingml/2006/wordprocessingDrawing" xmlns:w10="urn:schemas-microsoft-com:office:word" xmlns:w="http://schemas.openxmlformats.org/wordprocessingml/2006/main" xmlns:w14="http://schemas.microsoft.com/office/word/2010/wordml" xmlns:wpg="http://schemas.microsoft.com/office/word/2010/wordprocessingGroup" xmlns:wpi="http://schemas.microsoft.com/office/word/2010/wordprocessingInk" xmlns:wne="http://schemas.microsoft.com/office/word/2006/wordml" xmlns:wps="http://schemas.microsoft.com/office/word/2010/wordprocessingShape" mc:Ignorable="w14 wp14">
+<w:numbering xmlns:wpc="http://schemas.microsoft.com/office/word/2010/wordprocessingCanvas" xmlns:mo="http://schemas.microsoft.com/office/mac/office/2008/main" xmlns:mc="http://schemas.openxmlformats.org/markup-compatibility/2006" xmlns:mv="urn:schemas-microsoft-com:mac:vml" xmlns:o="urn:schemas-microsoft-com:office:office" xmlns:r="http://schemas.openxmlformats.org/officeDocument/2006/relationships" xmlns:m="http://schemas.openxmlformats.org/officeDocument/2006/math" xmlns:v="urn:schemas-microsoft-com:vml" xmlns:wp14="http://schemas.microsoft.com/office/word/2010/wordprocessingDrawing" xmlns:wp="http://schemas.openxmlformats.org/drawingml/2006/wordprocessingDrawing" xmlns:w10="urn:schemas-microsoft-com:office:word" xmlns:w="http://schemas.openxmlformats.org/wordprocessingml/2006/main" xmlns:w14="http://schemas.microsoft.com/office/word/2010/wordml" xmlns:w15="http://schemas.microsoft.com/office/word/2012/wordml" xmlns:wpg="http://schemas.microsoft.com/office/word/2010/wordprocessingGroup" xmlns:wpi="http://schemas.microsoft.com/office/word/2010/wordprocessingInk" xmlns:wne="http://schemas.microsoft.com/office/word/2006/wordml" xmlns:wps="http://schemas.microsoft.com/office/word/2010/wordprocessingShape" mc:Ignorable="w14 w15 wp14">
   <w:abstractNum w:abstractNumId="0">
     <w:nsid w:val="090E0F64"/>
     <w:multiLevelType w:val="hybridMultilevel"/>
@@ -770,6 +846,118 @@
     </w:lvl>
   </w:abstractNum>
   <w:abstractNum w:abstractNumId="1">
+    <w:nsid w:val="341839A0"/>
+    <w:multiLevelType w:val="hybridMultilevel"/>
+    <w:tmpl w:val="7C764B5C"/>
+    <w:lvl w:ilvl="0" w:tplc="A482BAB6">
+      <w:numFmt w:val="bullet"/>
+      <w:lvlText w:val="-"/>
+      <w:lvlJc w:val="left"/>
+      <w:pPr>
+        <w:ind w:left="720" w:hanging="360"/>
+      </w:pPr>
+      <w:rPr>
+        <w:rFonts w:ascii="Calibri" w:eastAsiaTheme="minorHAnsi" w:hAnsi="Calibri" w:cstheme="minorBidi" w:hint="default"/>
+      </w:rPr>
+    </w:lvl>
+    <w:lvl w:ilvl="1" w:tplc="04090003" w:tentative="1">
+      <w:start w:val="1"/>
+      <w:numFmt w:val="bullet"/>
+      <w:lvlText w:val="o"/>
+      <w:lvlJc w:val="left"/>
+      <w:pPr>
+        <w:ind w:left="1440" w:hanging="360"/>
+      </w:pPr>
+      <w:rPr>
+        <w:rFonts w:ascii="Courier New" w:hAnsi="Courier New" w:cs="Courier New" w:hint="default"/>
+      </w:rPr>
+    </w:lvl>
+    <w:lvl w:ilvl="2" w:tplc="04090005" w:tentative="1">
+      <w:start w:val="1"/>
+      <w:numFmt w:val="bullet"/>
+      <w:lvlText w:val=""/>
+      <w:lvlJc w:val="left"/>
+      <w:pPr>
+        <w:ind w:left="2160" w:hanging="360"/>
+      </w:pPr>
+      <w:rPr>
+        <w:rFonts w:ascii="Wingdings" w:hAnsi="Wingdings" w:hint="default"/>
+      </w:rPr>
+    </w:lvl>
+    <w:lvl w:ilvl="3" w:tplc="04090001" w:tentative="1">
+      <w:start w:val="1"/>
+      <w:numFmt w:val="bullet"/>
+      <w:lvlText w:val=""/>
+      <w:lvlJc w:val="left"/>
+      <w:pPr>
+        <w:ind w:left="2880" w:hanging="360"/>
+      </w:pPr>
+      <w:rPr>
+        <w:rFonts w:ascii="Symbol" w:hAnsi="Symbol" w:hint="default"/>
+      </w:rPr>
+    </w:lvl>
+    <w:lvl w:ilvl="4" w:tplc="04090003" w:tentative="1">
+      <w:start w:val="1"/>
+      <w:numFmt w:val="bullet"/>
+      <w:lvlText w:val="o"/>
+      <w:lvlJc w:val="left"/>
+      <w:pPr>
+        <w:ind w:left="3600" w:hanging="360"/>
+      </w:pPr>
+      <w:rPr>
+        <w:rFonts w:ascii="Courier New" w:hAnsi="Courier New" w:cs="Courier New" w:hint="default"/>
+      </w:rPr>
+    </w:lvl>
+    <w:lvl w:ilvl="5" w:tplc="04090005" w:tentative="1">
+      <w:start w:val="1"/>
+      <w:numFmt w:val="bullet"/>
+      <w:lvlText w:val=""/>
+      <w:lvlJc w:val="left"/>
+      <w:pPr>
+        <w:ind w:left="4320" w:hanging="360"/>
+      </w:pPr>
+      <w:rPr>
+        <w:rFonts w:ascii="Wingdings" w:hAnsi="Wingdings" w:hint="default"/>
+      </w:rPr>
+    </w:lvl>
+    <w:lvl w:ilvl="6" w:tplc="04090001" w:tentative="1">
+      <w:start w:val="1"/>
+      <w:numFmt w:val="bullet"/>
+      <w:lvlText w:val=""/>
+      <w:lvlJc w:val="left"/>
+      <w:pPr>
+        <w:ind w:left="5040" w:hanging="360"/>
+      </w:pPr>
+      <w:rPr>
+        <w:rFonts w:ascii="Symbol" w:hAnsi="Symbol" w:hint="default"/>
+      </w:rPr>
+    </w:lvl>
+    <w:lvl w:ilvl="7" w:tplc="04090003" w:tentative="1">
+      <w:start w:val="1"/>
+      <w:numFmt w:val="bullet"/>
+      <w:lvlText w:val="o"/>
+      <w:lvlJc w:val="left"/>
+      <w:pPr>
+        <w:ind w:left="5760" w:hanging="360"/>
+      </w:pPr>
+      <w:rPr>
+        <w:rFonts w:ascii="Courier New" w:hAnsi="Courier New" w:cs="Courier New" w:hint="default"/>
+      </w:rPr>
+    </w:lvl>
+    <w:lvl w:ilvl="8" w:tplc="04090005" w:tentative="1">
+      <w:start w:val="1"/>
+      <w:numFmt w:val="bullet"/>
+      <w:lvlText w:val=""/>
+      <w:lvlJc w:val="left"/>
+      <w:pPr>
+        <w:ind w:left="6480" w:hanging="360"/>
+      </w:pPr>
+      <w:rPr>
+        <w:rFonts w:ascii="Wingdings" w:hAnsi="Wingdings" w:hint="default"/>
+      </w:rPr>
+    </w:lvl>
+  </w:abstractNum>
+  <w:abstractNum w:abstractNumId="2">
     <w:nsid w:val="5DED16AA"/>
     <w:multiLevelType w:val="hybridMultilevel"/>
     <w:tmpl w:val="57DCEEBE"/>
@@ -859,16 +1047,19 @@
     </w:lvl>
   </w:abstractNum>
   <w:num w:numId="1">
-    <w:abstractNumId w:val="1"/>
+    <w:abstractNumId w:val="2"/>
   </w:num>
   <w:num w:numId="2">
     <w:abstractNumId w:val="0"/>
+  </w:num>
+  <w:num w:numId="3">
+    <w:abstractNumId w:val="1"/>
   </w:num>
 </w:numbering>
 </file>
 
 <file path=word/styles.xml><?xml version="1.0" encoding="utf-8"?>
-<w:styles xmlns:mc="http://schemas.openxmlformats.org/markup-compatibility/2006" xmlns:r="http://schemas.openxmlformats.org/officeDocument/2006/relationships" xmlns:w="http://schemas.openxmlformats.org/wordprocessingml/2006/main" xmlns:w14="http://schemas.microsoft.com/office/word/2010/wordml" mc:Ignorable="w14">
+<w:styles xmlns:mc="http://schemas.openxmlformats.org/markup-compatibility/2006" xmlns:r="http://schemas.openxmlformats.org/officeDocument/2006/relationships" xmlns:w="http://schemas.openxmlformats.org/wordprocessingml/2006/main" xmlns:w14="http://schemas.microsoft.com/office/word/2010/wordml" xmlns:w15="http://schemas.microsoft.com/office/word/2012/wordml" mc:Ignorable="w14 w15">
   <w:docDefaults>
     <w:rPrDefault>
       <w:rPr>
@@ -884,375 +1075,389 @@
       </w:pPr>
     </w:pPrDefault>
   </w:docDefaults>
-  <w:latentStyles w:defLockedState="0" w:defUIPriority="99" w:defSemiHidden="1" w:defUnhideWhenUsed="1" w:defQFormat="0" w:count="267">
-    <w:lsdException w:name="Normal" w:semiHidden="0" w:uiPriority="0" w:unhideWhenUsed="0" w:qFormat="1"/>
-    <w:lsdException w:name="heading 1" w:semiHidden="0" w:uiPriority="9" w:unhideWhenUsed="0" w:qFormat="1"/>
-    <w:lsdException w:name="heading 2" w:uiPriority="9" w:qFormat="1"/>
-    <w:lsdException w:name="heading 3" w:uiPriority="9" w:qFormat="1"/>
-    <w:lsdException w:name="heading 4" w:uiPriority="9" w:qFormat="1"/>
-    <w:lsdException w:name="heading 5" w:uiPriority="9" w:qFormat="1"/>
-    <w:lsdException w:name="heading 6" w:uiPriority="9" w:qFormat="1"/>
-    <w:lsdException w:name="heading 7" w:uiPriority="9" w:qFormat="1"/>
-    <w:lsdException w:name="heading 8" w:uiPriority="9" w:qFormat="1"/>
-    <w:lsdException w:name="heading 9" w:uiPriority="9" w:qFormat="1"/>
-    <w:lsdException w:name="toc 1" w:uiPriority="39"/>
-    <w:lsdException w:name="toc 2" w:uiPriority="39"/>
-    <w:lsdException w:name="toc 3" w:uiPriority="39"/>
-    <w:lsdException w:name="toc 4" w:uiPriority="39"/>
-    <w:lsdException w:name="toc 5" w:uiPriority="39"/>
-    <w:lsdException w:name="toc 6" w:uiPriority="39"/>
-    <w:lsdException w:name="toc 7" w:uiPriority="39"/>
-    <w:lsdException w:name="toc 8" w:uiPriority="39"/>
-    <w:lsdException w:name="toc 9" w:uiPriority="39"/>
-    <w:lsdException w:name="caption" w:uiPriority="35" w:qFormat="1"/>
-    <w:lsdException w:name="Title" w:semiHidden="0" w:uiPriority="10" w:unhideWhenUsed="0" w:qFormat="1"/>
-    <w:lsdException w:name="Default Paragraph Font" w:uiPriority="1"/>
-    <w:lsdException w:name="Subtitle" w:semiHidden="0" w:uiPriority="11" w:unhideWhenUsed="0" w:qFormat="1"/>
-    <w:lsdException w:name="Strong" w:semiHidden="0" w:uiPriority="22" w:unhideWhenUsed="0" w:qFormat="1"/>
-    <w:lsdException w:name="Emphasis" w:semiHidden="0" w:uiPriority="20" w:unhideWhenUsed="0" w:qFormat="1"/>
-    <w:lsdException w:name="Table Grid" w:semiHidden="0" w:uiPriority="59" w:unhideWhenUsed="0"/>
-    <w:lsdException w:name="Placeholder Text" w:unhideWhenUsed="0"/>
-    <w:lsdException w:name="No Spacing" w:semiHidden="0" w:uiPriority="1" w:unhideWhenUsed="0" w:qFormat="1"/>
-    <w:lsdException w:name="Light Shading" w:semiHidden="0" w:uiPriority="60" w:unhideWhenUsed="0"/>
-    <w:lsdException w:name="Light List" w:semiHidden="0" w:uiPriority="61" w:unhideWhenUsed="0"/>
-    <w:lsdException w:name="Light Grid" w:semiHidden="0" w:uiPriority="62" w:unhideWhenUsed="0"/>
-    <w:lsdException w:name="Medium Shading 1" w:semiHidden="0" w:uiPriority="63" w:unhideWhenUsed="0"/>
-    <w:lsdException w:name="Medium Shading 2" w:semiHidden="0" w:uiPriority="64" w:unhideWhenUsed="0"/>
-    <w:lsdException w:name="Medium List 1" w:semiHidden="0" w:uiPriority="65" w:unhideWhenUsed="0"/>
-    <w:lsdException w:name="Medium List 2" w:semiHidden="0" w:uiPriority="66" w:unhideWhenUsed="0"/>
-    <w:lsdException w:name="Medium Grid 1" w:semiHidden="0" w:uiPriority="67" w:unhideWhenUsed="0"/>
-    <w:lsdException w:name="Medium Grid 2" w:semiHidden="0" w:uiPriority="68" w:unhideWhenUsed="0"/>
-    <w:lsdException w:name="Medium Grid 3" w:semiHidden="0" w:uiPriority="69" w:unhideWhenUsed="0"/>
-    <w:lsdException w:name="Dark List" w:semiHidden="0" w:uiPriority="70" w:unhideWhenUsed="0"/>
-    <w:lsdException w:name="Colorful Shading" w:semiHidden="0" w:uiPriority="71" w:unhideWhenUsed="0"/>
-    <w:lsdException w:name="Colorful List" w:semiHidden="0" w:uiPriority="72" w:unhideWhenUsed="0"/>
-    <w:lsdException w:name="Colorful Grid" w:semiHidden="0" w:uiPriority="73" w:unhideWhenUsed="0"/>
-    <w:lsdException w:name="Light Shading Accent 1" w:semiHidden="0" w:uiPriority="60" w:unhideWhenUsed="0"/>
-    <w:lsdException w:name="Light List Accent 1" w:semiHidden="0" w:uiPriority="61" w:unhideWhenUsed="0"/>
-    <w:lsdException w:name="Light Grid Accent 1" w:semiHidden="0" w:uiPriority="62" w:unhideWhenUsed="0"/>
-    <w:lsdException w:name="Medium Shading 1 Accent 1" w:semiHidden="0" w:uiPriority="63" w:unhideWhenUsed="0"/>
-    <w:lsdException w:name="Medium Shading 2 Accent 1" w:semiHidden="0" w:uiPriority="64" w:unhideWhenUsed="0"/>
-    <w:lsdException w:name="Medium List 1 Accent 1" w:semiHidden="0" w:uiPriority="65" w:unhideWhenUsed="0"/>
-    <w:lsdException w:name="Revision" w:unhideWhenUsed="0"/>
-    <w:lsdException w:name="List Paragraph" w:semiHidden="0" w:uiPriority="34" w:unhideWhenUsed="0" w:qFormat="1"/>
-    <w:lsdException w:name="Quote" w:semiHidden="0" w:uiPriority="29" w:unhideWhenUsed="0" w:qFormat="1"/>
-    <w:lsdException w:name="Intense Quote" w:semiHidden="0" w:uiPriority="30" w:unhideWhenUsed="0" w:qFormat="1"/>
-    <w:lsdException w:name="Medium List 2 Accent 1" w:semiHidden="0" w:uiPriority="66" w:unhideWhenUsed="0"/>
-    <w:lsdException w:name="Medium Grid 1 Accent 1" w:semiHidden="0" w:uiPriority="67" w:unhideWhenUsed="0"/>
-    <w:lsdException w:name="Medium Grid 2 Accent 1" w:semiHidden="0" w:uiPriority="68" w:unhideWhenUsed="0"/>
-    <w:lsdException w:name="Medium Grid 3 Accent 1" w:semiHidden="0" w:uiPriority="69" w:unhideWhenUsed="0"/>
-    <w:lsdException w:name="Dark List Accent 1" w:semiHidden="0" w:uiPriority="70" w:unhideWhenUsed="0"/>
-    <w:lsdException w:name="Colorful Shading Accent 1" w:semiHidden="0" w:uiPriority="71" w:unhideWhenUsed="0"/>
-    <w:lsdException w:name="Colorful List Accent 1" w:semiHidden="0" w:uiPriority="72" w:unhideWhenUsed="0"/>
-    <w:lsdException w:name="Colorful Grid Accent 1" w:semiHidden="0" w:uiPriority="73" w:unhideWhenUsed="0"/>
-    <w:lsdException w:name="Light Shading Accent 2" w:semiHidden="0" w:uiPriority="60" w:unhideWhenUsed="0"/>
-    <w:lsdException w:name="Light List Accent 2" w:semiHidden="0" w:uiPriority="61" w:unhideWhenUsed="0"/>
-    <w:lsdException w:name="Light Grid Accent 2" w:semiHidden="0" w:uiPriority="62" w:unhideWhenUsed="0"/>
-    <w:lsdException w:name="Medium Shading 1 Accent 2" w:semiHidden="0" w:uiPriority="63" w:unhideWhenUsed="0"/>
-    <w:lsdException w:name="Medium Shading 2 Accent 2" w:semiHidden="0" w:uiPriority="64" w:unhideWhenUsed="0"/>
-    <w:lsdException w:name="Medium List 1 Accent 2" w:semiHidden="0" w:uiPriority="65" w:unhideWhenUsed="0"/>
-    <w:lsdException w:name="Medium List 2 Accent 2" w:semiHidden="0" w:uiPriority="66" w:unhideWhenUsed="0"/>
-    <w:lsdException w:name="Medium Grid 1 Accent 2" w:semiHidden="0" w:uiPriority="67" w:unhideWhenUsed="0"/>
-    <w:lsdException w:name="Medium Grid 2 Accent 2" w:semiHidden="0" w:uiPriority="68" w:unhideWhenUsed="0"/>
-    <w:lsdException w:name="Medium Grid 3 Accent 2" w:semiHidden="0" w:uiPriority="69" w:unhideWhenUsed="0"/>
-    <w:lsdException w:name="Dark List Accent 2" w:semiHidden="0" w:uiPriority="70" w:unhideWhenUsed="0"/>
-    <w:lsdException w:name="Colorful Shading Accent 2" w:semiHidden="0" w:uiPriority="71" w:unhideWhenUsed="0"/>
-    <w:lsdException w:name="Colorful List Accent 2" w:semiHidden="0" w:uiPriority="72" w:unhideWhenUsed="0"/>
-    <w:lsdException w:name="Colorful Grid Accent 2" w:semiHidden="0" w:uiPriority="73" w:unhideWhenUsed="0"/>
-    <w:lsdException w:name="Light Shading Accent 3" w:semiHidden="0" w:uiPriority="60" w:unhideWhenUsed="0"/>
-    <w:lsdException w:name="Light List Accent 3" w:semiHidden="0" w:uiPriority="61" w:unhideWhenUsed="0"/>
-    <w:lsdException w:name="Light Grid Accent 3" w:semiHidden="0" w:uiPriority="62" w:unhideWhenUsed="0"/>
-    <w:lsdException w:name="Medium Shading 1 Accent 3" w:semiHidden="0" w:uiPriority="63" w:unhideWhenUsed="0"/>
-    <w:lsdException w:name="Medium Shading 2 Accent 3" w:semiHidden="0" w:uiPriority="64" w:unhideWhenUsed="0"/>
-    <w:lsdException w:name="Medium List 1 Accent 3" w:semiHidden="0" w:uiPriority="65" w:unhideWhenUsed="0"/>
-    <w:lsdException w:name="Medium List 2 Accent 3" w:semiHidden="0" w:uiPriority="66" w:unhideWhenUsed="0"/>
-    <w:lsdException w:name="Medium Grid 1 Accent 3" w:semiHidden="0" w:uiPriority="67" w:unhideWhenUsed="0"/>
-    <w:lsdException w:name="Medium Grid 2 Accent 3" w:semiHidden="0" w:uiPriority="68" w:unhideWhenUsed="0"/>
-    <w:lsdException w:name="Medium Grid 3 Accent 3" w:semiHidden="0" w:uiPriority="69" w:unhideWhenUsed="0"/>
-    <w:lsdException w:name="Dark List Accent 3" w:semiHidden="0" w:uiPriority="70" w:unhideWhenUsed="0"/>
-    <w:lsdException w:name="Colorful Shading Accent 3" w:semiHidden="0" w:uiPriority="71" w:unhideWhenUsed="0"/>
-    <w:lsdException w:name="Colorful List Accent 3" w:semiHidden="0" w:uiPriority="72" w:unhideWhenUsed="0"/>
-    <w:lsdException w:name="Colorful Grid Accent 3" w:semiHidden="0" w:uiPriority="73" w:unhideWhenUsed="0"/>
-    <w:lsdException w:name="Light Shading Accent 4" w:semiHidden="0" w:uiPriority="60" w:unhideWhenUsed="0"/>
-    <w:lsdException w:name="Light List Accent 4" w:semiHidden="0" w:uiPriority="61" w:unhideWhenUsed="0"/>
-    <w:lsdException w:name="Light Grid Accent 4" w:semiHidden="0" w:uiPriority="62" w:unhideWhenUsed="0"/>
-    <w:lsdException w:name="Medium Shading 1 Accent 4" w:semiHidden="0" w:uiPriority="63" w:unhideWhenUsed="0"/>
-    <w:lsdException w:name="Medium Shading 2 Accent 4" w:semiHidden="0" w:uiPriority="64" w:unhideWhenUsed="0"/>
-    <w:lsdException w:name="Medium List 1 Accent 4" w:semiHidden="0" w:uiPriority="65" w:unhideWhenUsed="0"/>
-    <w:lsdException w:name="Medium List 2 Accent 4" w:semiHidden="0" w:uiPriority="66" w:unhideWhenUsed="0"/>
-    <w:lsdException w:name="Medium Grid 1 Accent 4" w:semiHidden="0" w:uiPriority="67" w:unhideWhenUsed="0"/>
-    <w:lsdException w:name="Medium Grid 2 Accent 4" w:semiHidden="0" w:uiPriority="68" w:unhideWhenUsed="0"/>
-    <w:lsdException w:name="Medium Grid 3 Accent 4" w:semiHidden="0" w:uiPriority="69" w:unhideWhenUsed="0"/>
-    <w:lsdException w:name="Dark List Accent 4" w:semiHidden="0" w:uiPriority="70" w:unhideWhenUsed="0"/>
-    <w:lsdException w:name="Colorful Shading Accent 4" w:semiHidden="0" w:uiPriority="71" w:unhideWhenUsed="0"/>
-    <w:lsdException w:name="Colorful List Accent 4" w:semiHidden="0" w:uiPriority="72" w:unhideWhenUsed="0"/>
-    <w:lsdException w:name="Colorful Grid Accent 4" w:semiHidden="0" w:uiPriority="73" w:unhideWhenUsed="0"/>
-    <w:lsdException w:name="Light Shading Accent 5" w:semiHidden="0" w:uiPriority="60" w:unhideWhenUsed="0"/>
-    <w:lsdException w:name="Light List Accent 5" w:semiHidden="0" w:uiPriority="61" w:unhideWhenUsed="0"/>
-    <w:lsdException w:name="Light Grid Accent 5" w:semiHidden="0" w:uiPriority="62" w:unhideWhenUsed="0"/>
-    <w:lsdException w:name="Medium Shading 1 Accent 5" w:semiHidden="0" w:uiPriority="63" w:unhideWhenUsed="0"/>
-    <w:lsdException w:name="Medium Shading 2 Accent 5" w:semiHidden="0" w:uiPriority="64" w:unhideWhenUsed="0"/>
-    <w:lsdException w:name="Medium List 1 Accent 5" w:semiHidden="0" w:uiPriority="65" w:unhideWhenUsed="0"/>
-    <w:lsdException w:name="Medium List 2 Accent 5" w:semiHidden="0" w:uiPriority="66" w:unhideWhenUsed="0"/>
-    <w:lsdException w:name="Medium Grid 1 Accent 5" w:semiHidden="0" w:uiPriority="67" w:unhideWhenUsed="0"/>
-    <w:lsdException w:name="Medium Grid 2 Accent 5" w:semiHidden="0" w:uiPriority="68" w:unhideWhenUsed="0"/>
-    <w:lsdException w:name="Medium Grid 3 Accent 5" w:semiHidden="0" w:uiPriority="69" w:unhideWhenUsed="0"/>
-    <w:lsdException w:name="Dark List Accent 5" w:semiHidden="0" w:uiPriority="70" w:unhideWhenUsed="0"/>
-    <w:lsdException w:name="Colorful Shading Accent 5" w:semiHidden="0" w:uiPriority="71" w:unhideWhenUsed="0"/>
-    <w:lsdException w:name="Colorful List Accent 5" w:semiHidden="0" w:uiPriority="72" w:unhideWhenUsed="0"/>
-    <w:lsdException w:name="Colorful Grid Accent 5" w:semiHidden="0" w:uiPriority="73" w:unhideWhenUsed="0"/>
-    <w:lsdException w:name="Light Shading Accent 6" w:semiHidden="0" w:uiPriority="60" w:unhideWhenUsed="0"/>
-    <w:lsdException w:name="Light List Accent 6" w:semiHidden="0" w:uiPriority="61" w:unhideWhenUsed="0"/>
-    <w:lsdException w:name="Light Grid Accent 6" w:semiHidden="0" w:uiPriority="62" w:unhideWhenUsed="0"/>
-    <w:lsdException w:name="Medium Shading 1 Accent 6" w:semiHidden="0" w:uiPriority="63" w:unhideWhenUsed="0"/>
-    <w:lsdException w:name="Medium Shading 2 Accent 6" w:semiHidden="0" w:uiPriority="64" w:unhideWhenUsed="0"/>
-    <w:lsdException w:name="Medium List 1 Accent 6" w:semiHidden="0" w:uiPriority="65" w:unhideWhenUsed="0"/>
-    <w:lsdException w:name="Medium List 2 Accent 6" w:semiHidden="0" w:uiPriority="66" w:unhideWhenUsed="0"/>
-    <w:lsdException w:name="Medium Grid 1 Accent 6" w:semiHidden="0" w:uiPriority="67" w:unhideWhenUsed="0"/>
-    <w:lsdException w:name="Medium Grid 2 Accent 6" w:semiHidden="0" w:uiPriority="68" w:unhideWhenUsed="0"/>
-    <w:lsdException w:name="Medium Grid 3 Accent 6" w:semiHidden="0" w:uiPriority="69" w:unhideWhenUsed="0"/>
-    <w:lsdException w:name="Dark List Accent 6" w:semiHidden="0" w:uiPriority="70" w:unhideWhenUsed="0"/>
-    <w:lsdException w:name="Colorful Shading Accent 6" w:semiHidden="0" w:uiPriority="71" w:unhideWhenUsed="0"/>
-    <w:lsdException w:name="Colorful List Accent 6" w:semiHidden="0" w:uiPriority="72" w:unhideWhenUsed="0"/>
-    <w:lsdException w:name="Colorful Grid Accent 6" w:semiHidden="0" w:uiPriority="73" w:unhideWhenUsed="0"/>
-    <w:lsdException w:name="Subtle Emphasis" w:semiHidden="0" w:uiPriority="19" w:unhideWhenUsed="0" w:qFormat="1"/>
-    <w:lsdException w:name="Intense Emphasis" w:semiHidden="0" w:uiPriority="21" w:unhideWhenUsed="0" w:qFormat="1"/>
-    <w:lsdException w:name="Subtle Reference" w:semiHidden="0" w:uiPriority="31" w:unhideWhenUsed="0" w:qFormat="1"/>
-    <w:lsdException w:name="Intense Reference" w:semiHidden="0" w:uiPriority="32" w:unhideWhenUsed="0" w:qFormat="1"/>
-    <w:lsdException w:name="Book Title" w:semiHidden="0" w:uiPriority="33" w:unhideWhenUsed="0" w:qFormat="1"/>
-    <w:lsdException w:name="Bibliography" w:uiPriority="37"/>
-    <w:lsdException w:name="TOC Heading" w:uiPriority="39" w:qFormat="1"/>
-  </w:latentStyles>
-  <w:style w:type="paragraph" w:default="1" w:styleId="Normal">
-    <w:name w:val="Normal"/>
-    <w:qFormat/>
-  </w:style>
-  <w:style w:type="character" w:default="1" w:styleId="DefaultParagraphFont">
-    <w:name w:val="Default Paragraph Font"/>
-    <w:uiPriority w:val="1"/>
-    <w:semiHidden/>
-    <w:unhideWhenUsed/>
-  </w:style>
-  <w:style w:type="table" w:default="1" w:styleId="TableNormal">
-    <w:name w:val="Normal Table"/>
-    <w:uiPriority w:val="99"/>
-    <w:semiHidden/>
-    <w:unhideWhenUsed/>
-    <w:tblPr>
-      <w:tblInd w:w="0" w:type="dxa"/>
-      <w:tblCellMar>
-        <w:top w:w="0" w:type="dxa"/>
-        <w:left w:w="108" w:type="dxa"/>
-        <w:bottom w:w="0" w:type="dxa"/>
-        <w:right w:w="108" w:type="dxa"/>
-      </w:tblCellMar>
-    </w:tblPr>
-  </w:style>
-  <w:style w:type="numbering" w:default="1" w:styleId="NoList">
-    <w:name w:val="No List"/>
-    <w:uiPriority w:val="99"/>
-    <w:semiHidden/>
-    <w:unhideWhenUsed/>
-  </w:style>
-  <w:style w:type="paragraph" w:styleId="BalloonText">
-    <w:name w:val="Balloon Text"/>
-    <w:basedOn w:val="Normal"/>
-    <w:link w:val="BalloonTextChar"/>
-    <w:uiPriority w:val="99"/>
-    <w:semiHidden/>
-    <w:unhideWhenUsed/>
-    <w:rsid w:val="00D80190"/>
-    <w:pPr>
-      <w:spacing w:after="0" w:line="240" w:lineRule="auto"/>
-    </w:pPr>
-    <w:rPr>
-      <w:rFonts w:ascii="Tahoma" w:hAnsi="Tahoma" w:cs="Tahoma"/>
-      <w:sz w:val="16"/>
-      <w:szCs w:val="16"/>
-    </w:rPr>
-  </w:style>
-  <w:style w:type="character" w:customStyle="1" w:styleId="BalloonTextChar">
-    <w:name w:val="Balloon Text Char"/>
-    <w:basedOn w:val="DefaultParagraphFont"/>
-    <w:link w:val="BalloonText"/>
-    <w:uiPriority w:val="99"/>
-    <w:semiHidden/>
-    <w:rsid w:val="00D80190"/>
-    <w:rPr>
-      <w:rFonts w:ascii="Tahoma" w:hAnsi="Tahoma" w:cs="Tahoma"/>
-      <w:sz w:val="16"/>
-      <w:szCs w:val="16"/>
-    </w:rPr>
-  </w:style>
-  <w:style w:type="paragraph" w:styleId="ListParagraph">
-    <w:name w:val="List Paragraph"/>
-    <w:basedOn w:val="Normal"/>
-    <w:uiPriority w:val="34"/>
-    <w:qFormat/>
-    <w:rsid w:val="002C063F"/>
-    <w:pPr>
-      <w:ind w:left="720"/>
-      <w:contextualSpacing/>
-    </w:pPr>
-  </w:style>
-</w:styles>
-</file>
-
-<file path=word/stylesWithEffects.xml><?xml version="1.0" encoding="utf-8"?>
-<w:styles xmlns:wpc="http://schemas.microsoft.com/office/word/2010/wordprocessingCanvas" xmlns:mc="http://schemas.openxmlformats.org/markup-compatibility/2006" xmlns:o="urn:schemas-microsoft-com:office:office" xmlns:r="http://schemas.openxmlformats.org/officeDocument/2006/relationships" xmlns:m="http://schemas.openxmlformats.org/officeDocument/2006/math" xmlns:v="urn:schemas-microsoft-com:vml" xmlns:wp14="http://schemas.microsoft.com/office/word/2010/wordprocessingDrawing" xmlns:wp="http://schemas.openxmlformats.org/drawingml/2006/wordprocessingDrawing" xmlns:w10="urn:schemas-microsoft-com:office:word" xmlns:w="http://schemas.openxmlformats.org/wordprocessingml/2006/main" xmlns:w14="http://schemas.microsoft.com/office/word/2010/wordml" xmlns:wpg="http://schemas.microsoft.com/office/word/2010/wordprocessingGroup" xmlns:wpi="http://schemas.microsoft.com/office/word/2010/wordprocessingInk" xmlns:wne="http://schemas.microsoft.com/office/word/2006/wordml" xmlns:wps="http://schemas.microsoft.com/office/word/2010/wordprocessingShape" mc:Ignorable="w14 wp14">
-  <w:docDefaults>
-    <w:rPrDefault>
-      <w:rPr>
-        <w:rFonts w:asciiTheme="minorHAnsi" w:eastAsiaTheme="minorHAnsi" w:hAnsiTheme="minorHAnsi" w:cstheme="minorBidi"/>
-        <w:sz w:val="22"/>
-        <w:szCs w:val="22"/>
-        <w:lang w:val="en-US" w:eastAsia="en-US" w:bidi="ar-SA"/>
-      </w:rPr>
-    </w:rPrDefault>
-    <w:pPrDefault>
-      <w:pPr>
-        <w:spacing w:after="200" w:line="276" w:lineRule="auto"/>
-      </w:pPr>
-    </w:pPrDefault>
-  </w:docDefaults>
-  <w:latentStyles w:defLockedState="0" w:defUIPriority="99" w:defSemiHidden="1" w:defUnhideWhenUsed="1" w:defQFormat="0" w:count="267">
-    <w:lsdException w:name="Normal" w:semiHidden="0" w:uiPriority="0" w:unhideWhenUsed="0" w:qFormat="1"/>
-    <w:lsdException w:name="heading 1" w:semiHidden="0" w:uiPriority="9" w:unhideWhenUsed="0" w:qFormat="1"/>
-    <w:lsdException w:name="heading 2" w:uiPriority="9" w:qFormat="1"/>
-    <w:lsdException w:name="heading 3" w:uiPriority="9" w:qFormat="1"/>
-    <w:lsdException w:name="heading 4" w:uiPriority="9" w:qFormat="1"/>
-    <w:lsdException w:name="heading 5" w:uiPriority="9" w:qFormat="1"/>
-    <w:lsdException w:name="heading 6" w:uiPriority="9" w:qFormat="1"/>
-    <w:lsdException w:name="heading 7" w:uiPriority="9" w:qFormat="1"/>
-    <w:lsdException w:name="heading 8" w:uiPriority="9" w:qFormat="1"/>
-    <w:lsdException w:name="heading 9" w:uiPriority="9" w:qFormat="1"/>
-    <w:lsdException w:name="toc 1" w:uiPriority="39"/>
-    <w:lsdException w:name="toc 2" w:uiPriority="39"/>
-    <w:lsdException w:name="toc 3" w:uiPriority="39"/>
-    <w:lsdException w:name="toc 4" w:uiPriority="39"/>
-    <w:lsdException w:name="toc 5" w:uiPriority="39"/>
-    <w:lsdException w:name="toc 6" w:uiPriority="39"/>
-    <w:lsdException w:name="toc 7" w:uiPriority="39"/>
-    <w:lsdException w:name="toc 8" w:uiPriority="39"/>
-    <w:lsdException w:name="toc 9" w:uiPriority="39"/>
-    <w:lsdException w:name="caption" w:uiPriority="35" w:qFormat="1"/>
-    <w:lsdException w:name="Title" w:semiHidden="0" w:uiPriority="10" w:unhideWhenUsed="0" w:qFormat="1"/>
-    <w:lsdException w:name="Default Paragraph Font" w:uiPriority="1"/>
-    <w:lsdException w:name="Subtitle" w:semiHidden="0" w:uiPriority="11" w:unhideWhenUsed="0" w:qFormat="1"/>
-    <w:lsdException w:name="Strong" w:semiHidden="0" w:uiPriority="22" w:unhideWhenUsed="0" w:qFormat="1"/>
-    <w:lsdException w:name="Emphasis" w:semiHidden="0" w:uiPriority="20" w:unhideWhenUsed="0" w:qFormat="1"/>
-    <w:lsdException w:name="Table Grid" w:semiHidden="0" w:uiPriority="59" w:unhideWhenUsed="0"/>
-    <w:lsdException w:name="Placeholder Text" w:unhideWhenUsed="0"/>
-    <w:lsdException w:name="No Spacing" w:semiHidden="0" w:uiPriority="1" w:unhideWhenUsed="0" w:qFormat="1"/>
-    <w:lsdException w:name="Light Shading" w:semiHidden="0" w:uiPriority="60" w:unhideWhenUsed="0"/>
-    <w:lsdException w:name="Light List" w:semiHidden="0" w:uiPriority="61" w:unhideWhenUsed="0"/>
-    <w:lsdException w:name="Light Grid" w:semiHidden="0" w:uiPriority="62" w:unhideWhenUsed="0"/>
-    <w:lsdException w:name="Medium Shading 1" w:semiHidden="0" w:uiPriority="63" w:unhideWhenUsed="0"/>
-    <w:lsdException w:name="Medium Shading 2" w:semiHidden="0" w:uiPriority="64" w:unhideWhenUsed="0"/>
-    <w:lsdException w:name="Medium List 1" w:semiHidden="0" w:uiPriority="65" w:unhideWhenUsed="0"/>
-    <w:lsdException w:name="Medium List 2" w:semiHidden="0" w:uiPriority="66" w:unhideWhenUsed="0"/>
-    <w:lsdException w:name="Medium Grid 1" w:semiHidden="0" w:uiPriority="67" w:unhideWhenUsed="0"/>
-    <w:lsdException w:name="Medium Grid 2" w:semiHidden="0" w:uiPriority="68" w:unhideWhenUsed="0"/>
-    <w:lsdException w:name="Medium Grid 3" w:semiHidden="0" w:uiPriority="69" w:unhideWhenUsed="0"/>
-    <w:lsdException w:name="Dark List" w:semiHidden="0" w:uiPriority="70" w:unhideWhenUsed="0"/>
-    <w:lsdException w:name="Colorful Shading" w:semiHidden="0" w:uiPriority="71" w:unhideWhenUsed="0"/>
-    <w:lsdException w:name="Colorful List" w:semiHidden="0" w:uiPriority="72" w:unhideWhenUsed="0"/>
-    <w:lsdException w:name="Colorful Grid" w:semiHidden="0" w:uiPriority="73" w:unhideWhenUsed="0"/>
-    <w:lsdException w:name="Light Shading Accent 1" w:semiHidden="0" w:uiPriority="60" w:unhideWhenUsed="0"/>
-    <w:lsdException w:name="Light List Accent 1" w:semiHidden="0" w:uiPriority="61" w:unhideWhenUsed="0"/>
-    <w:lsdException w:name="Light Grid Accent 1" w:semiHidden="0" w:uiPriority="62" w:unhideWhenUsed="0"/>
-    <w:lsdException w:name="Medium Shading 1 Accent 1" w:semiHidden="0" w:uiPriority="63" w:unhideWhenUsed="0"/>
-    <w:lsdException w:name="Medium Shading 2 Accent 1" w:semiHidden="0" w:uiPriority="64" w:unhideWhenUsed="0"/>
-    <w:lsdException w:name="Medium List 1 Accent 1" w:semiHidden="0" w:uiPriority="65" w:unhideWhenUsed="0"/>
-    <w:lsdException w:name="Revision" w:unhideWhenUsed="0"/>
-    <w:lsdException w:name="List Paragraph" w:semiHidden="0" w:uiPriority="34" w:unhideWhenUsed="0" w:qFormat="1"/>
-    <w:lsdException w:name="Quote" w:semiHidden="0" w:uiPriority="29" w:unhideWhenUsed="0" w:qFormat="1"/>
-    <w:lsdException w:name="Intense Quote" w:semiHidden="0" w:uiPriority="30" w:unhideWhenUsed="0" w:qFormat="1"/>
-    <w:lsdException w:name="Medium List 2 Accent 1" w:semiHidden="0" w:uiPriority="66" w:unhideWhenUsed="0"/>
-    <w:lsdException w:name="Medium Grid 1 Accent 1" w:semiHidden="0" w:uiPriority="67" w:unhideWhenUsed="0"/>
-    <w:lsdException w:name="Medium Grid 2 Accent 1" w:semiHidden="0" w:uiPriority="68" w:unhideWhenUsed="0"/>
-    <w:lsdException w:name="Medium Grid 3 Accent 1" w:semiHidden="0" w:uiPriority="69" w:unhideWhenUsed="0"/>
-    <w:lsdException w:name="Dark List Accent 1" w:semiHidden="0" w:uiPriority="70" w:unhideWhenUsed="0"/>
-    <w:lsdException w:name="Colorful Shading Accent 1" w:semiHidden="0" w:uiPriority="71" w:unhideWhenUsed="0"/>
-    <w:lsdException w:name="Colorful List Accent 1" w:semiHidden="0" w:uiPriority="72" w:unhideWhenUsed="0"/>
-    <w:lsdException w:name="Colorful Grid Accent 1" w:semiHidden="0" w:uiPriority="73" w:unhideWhenUsed="0"/>
-    <w:lsdException w:name="Light Shading Accent 2" w:semiHidden="0" w:uiPriority="60" w:unhideWhenUsed="0"/>
-    <w:lsdException w:name="Light List Accent 2" w:semiHidden="0" w:uiPriority="61" w:unhideWhenUsed="0"/>
-    <w:lsdException w:name="Light Grid Accent 2" w:semiHidden="0" w:uiPriority="62" w:unhideWhenUsed="0"/>
-    <w:lsdException w:name="Medium Shading 1 Accent 2" w:semiHidden="0" w:uiPriority="63" w:unhideWhenUsed="0"/>
-    <w:lsdException w:name="Medium Shading 2 Accent 2" w:semiHidden="0" w:uiPriority="64" w:unhideWhenUsed="0"/>
-    <w:lsdException w:name="Medium List 1 Accent 2" w:semiHidden="0" w:uiPriority="65" w:unhideWhenUsed="0"/>
-    <w:lsdException w:name="Medium List 2 Accent 2" w:semiHidden="0" w:uiPriority="66" w:unhideWhenUsed="0"/>
-    <w:lsdException w:name="Medium Grid 1 Accent 2" w:semiHidden="0" w:uiPriority="67" w:unhideWhenUsed="0"/>
-    <w:lsdException w:name="Medium Grid 2 Accent 2" w:semiHidden="0" w:uiPriority="68" w:unhideWhenUsed="0"/>
-    <w:lsdException w:name="Medium Grid 3 Accent 2" w:semiHidden="0" w:uiPriority="69" w:unhideWhenUsed="0"/>
-    <w:lsdException w:name="Dark List Accent 2" w:semiHidden="0" w:uiPriority="70" w:unhideWhenUsed="0"/>
-    <w:lsdException w:name="Colorful Shading Accent 2" w:semiHidden="0" w:uiPriority="71" w:unhideWhenUsed="0"/>
-    <w:lsdException w:name="Colorful List Accent 2" w:semiHidden="0" w:uiPriority="72" w:unhideWhenUsed="0"/>
-    <w:lsdException w:name="Colorful Grid Accent 2" w:semiHidden="0" w:uiPriority="73" w:unhideWhenUsed="0"/>
-    <w:lsdException w:name="Light Shading Accent 3" w:semiHidden="0" w:uiPriority="60" w:unhideWhenUsed="0"/>
-    <w:lsdException w:name="Light List Accent 3" w:semiHidden="0" w:uiPriority="61" w:unhideWhenUsed="0"/>
-    <w:lsdException w:name="Light Grid Accent 3" w:semiHidden="0" w:uiPriority="62" w:unhideWhenUsed="0"/>
-    <w:lsdException w:name="Medium Shading 1 Accent 3" w:semiHidden="0" w:uiPriority="63" w:unhideWhenUsed="0"/>
-    <w:lsdException w:name="Medium Shading 2 Accent 3" w:semiHidden="0" w:uiPriority="64" w:unhideWhenUsed="0"/>
-    <w:lsdException w:name="Medium List 1 Accent 3" w:semiHidden="0" w:uiPriority="65" w:unhideWhenUsed="0"/>
-    <w:lsdException w:name="Medium List 2 Accent 3" w:semiHidden="0" w:uiPriority="66" w:unhideWhenUsed="0"/>
-    <w:lsdException w:name="Medium Grid 1 Accent 3" w:semiHidden="0" w:uiPriority="67" w:unhideWhenUsed="0"/>
-    <w:lsdException w:name="Medium Grid 2 Accent 3" w:semiHidden="0" w:uiPriority="68" w:unhideWhenUsed="0"/>
-    <w:lsdException w:name="Medium Grid 3 Accent 3" w:semiHidden="0" w:uiPriority="69" w:unhideWhenUsed="0"/>
-    <w:lsdException w:name="Dark List Accent 3" w:semiHidden="0" w:uiPriority="70" w:unhideWhenUsed="0"/>
-    <w:lsdException w:name="Colorful Shading Accent 3" w:semiHidden="0" w:uiPriority="71" w:unhideWhenUsed="0"/>
-    <w:lsdException w:name="Colorful List Accent 3" w:semiHidden="0" w:uiPriority="72" w:unhideWhenUsed="0"/>
-    <w:lsdException w:name="Colorful Grid Accent 3" w:semiHidden="0" w:uiPriority="73" w:unhideWhenUsed="0"/>
-    <w:lsdException w:name="Light Shading Accent 4" w:semiHidden="0" w:uiPriority="60" w:unhideWhenUsed="0"/>
-    <w:lsdException w:name="Light List Accent 4" w:semiHidden="0" w:uiPriority="61" w:unhideWhenUsed="0"/>
-    <w:lsdException w:name="Light Grid Accent 4" w:semiHidden="0" w:uiPriority="62" w:unhideWhenUsed="0"/>
-    <w:lsdException w:name="Medium Shading 1 Accent 4" w:semiHidden="0" w:uiPriority="63" w:unhideWhenUsed="0"/>
-    <w:lsdException w:name="Medium Shading 2 Accent 4" w:semiHidden="0" w:uiPriority="64" w:unhideWhenUsed="0"/>
-    <w:lsdException w:name="Medium List 1 Accent 4" w:semiHidden="0" w:uiPriority="65" w:unhideWhenUsed="0"/>
-    <w:lsdException w:name="Medium List 2 Accent 4" w:semiHidden="0" w:uiPriority="66" w:unhideWhenUsed="0"/>
-    <w:lsdException w:name="Medium Grid 1 Accent 4" w:semiHidden="0" w:uiPriority="67" w:unhideWhenUsed="0"/>
-    <w:lsdException w:name="Medium Grid 2 Accent 4" w:semiHidden="0" w:uiPriority="68" w:unhideWhenUsed="0"/>
-    <w:lsdException w:name="Medium Grid 3 Accent 4" w:semiHidden="0" w:uiPriority="69" w:unhideWhenUsed="0"/>
-    <w:lsdException w:name="Dark List Accent 4" w:semiHidden="0" w:uiPriority="70" w:unhideWhenUsed="0"/>
-    <w:lsdException w:name="Colorful Shading Accent 4" w:semiHidden="0" w:uiPriority="71" w:unhideWhenUsed="0"/>
-    <w:lsdException w:name="Colorful List Accent 4" w:semiHidden="0" w:uiPriority="72" w:unhideWhenUsed="0"/>
-    <w:lsdException w:name="Colorful Grid Accent 4" w:semiHidden="0" w:uiPriority="73" w:unhideWhenUsed="0"/>
-    <w:lsdException w:name="Light Shading Accent 5" w:semiHidden="0" w:uiPriority="60" w:unhideWhenUsed="0"/>
-    <w:lsdException w:name="Light List Accent 5" w:semiHidden="0" w:uiPriority="61" w:unhideWhenUsed="0"/>
-    <w:lsdException w:name="Light Grid Accent 5" w:semiHidden="0" w:uiPriority="62" w:unhideWhenUsed="0"/>
-    <w:lsdException w:name="Medium Shading 1 Accent 5" w:semiHidden="0" w:uiPriority="63" w:unhideWhenUsed="0"/>
-    <w:lsdException w:name="Medium Shading 2 Accent 5" w:semiHidden="0" w:uiPriority="64" w:unhideWhenUsed="0"/>
-    <w:lsdException w:name="Medium List 1 Accent 5" w:semiHidden="0" w:uiPriority="65" w:unhideWhenUsed="0"/>
-    <w:lsdException w:name="Medium List 2 Accent 5" w:semiHidden="0" w:uiPriority="66" w:unhideWhenUsed="0"/>
-    <w:lsdException w:name="Medium Grid 1 Accent 5" w:semiHidden="0" w:uiPriority="67" w:unhideWhenUsed="0"/>
-    <w:lsdException w:name="Medium Grid 2 Accent 5" w:semiHidden="0" w:uiPriority="68" w:unhideWhenUsed="0"/>
-    <w:lsdException w:name="Medium Grid 3 Accent 5" w:semiHidden="0" w:uiPriority="69" w:unhideWhenUsed="0"/>
-    <w:lsdException w:name="Dark List Accent 5" w:semiHidden="0" w:uiPriority="70" w:unhideWhenUsed="0"/>
-    <w:lsdException w:name="Colorful Shading Accent 5" w:semiHidden="0" w:uiPriority="71" w:unhideWhenUsed="0"/>
-    <w:lsdException w:name="Colorful List Accent 5" w:semiHidden="0" w:uiPriority="72" w:unhideWhenUsed="0"/>
-    <w:lsdException w:name="Colorful Grid Accent 5" w:semiHidden="0" w:uiPriority="73" w:unhideWhenUsed="0"/>
-    <w:lsdException w:name="Light Shading Accent 6" w:semiHidden="0" w:uiPriority="60" w:unhideWhenUsed="0"/>
-    <w:lsdException w:name="Light List Accent 6" w:semiHidden="0" w:uiPriority="61" w:unhideWhenUsed="0"/>
-    <w:lsdException w:name="Light Grid Accent 6" w:semiHidden="0" w:uiPriority="62" w:unhideWhenUsed="0"/>
-    <w:lsdException w:name="Medium Shading 1 Accent 6" w:semiHidden="0" w:uiPriority="63" w:unhideWhenUsed="0"/>
-    <w:lsdException w:name="Medium Shading 2 Accent 6" w:semiHidden="0" w:uiPriority="64" w:unhideWhenUsed="0"/>
-    <w:lsdException w:name="Medium List 1 Accent 6" w:semiHidden="0" w:uiPriority="65" w:unhideWhenUsed="0"/>
-    <w:lsdException w:name="Medium List 2 Accent 6" w:semiHidden="0" w:uiPriority="66" w:unhideWhenUsed="0"/>
-    <w:lsdException w:name="Medium Grid 1 Accent 6" w:semiHidden="0" w:uiPriority="67" w:unhideWhenUsed="0"/>
-    <w:lsdException w:name="Medium Grid 2 Accent 6" w:semiHidden="0" w:uiPriority="68" w:unhideWhenUsed="0"/>
-    <w:lsdException w:name="Medium Grid 3 Accent 6" w:semiHidden="0" w:uiPriority="69" w:unhideWhenUsed="0"/>
-    <w:lsdException w:name="Dark List Accent 6" w:semiHidden="0" w:uiPriority="70" w:unhideWhenUsed="0"/>
-    <w:lsdException w:name="Colorful Shading Accent 6" w:semiHidden="0" w:uiPriority="71" w:unhideWhenUsed="0"/>
-    <w:lsdException w:name="Colorful List Accent 6" w:semiHidden="0" w:uiPriority="72" w:unhideWhenUsed="0"/>
-    <w:lsdException w:name="Colorful Grid Accent 6" w:semiHidden="0" w:uiPriority="73" w:unhideWhenUsed="0"/>
-    <w:lsdException w:name="Subtle Emphasis" w:semiHidden="0" w:uiPriority="19" w:unhideWhenUsed="0" w:qFormat="1"/>
-    <w:lsdException w:name="Intense Emphasis" w:semiHidden="0" w:uiPriority="21" w:unhideWhenUsed="0" w:qFormat="1"/>
-    <w:lsdException w:name="Subtle Reference" w:semiHidden="0" w:uiPriority="31" w:unhideWhenUsed="0" w:qFormat="1"/>
-    <w:lsdException w:name="Intense Reference" w:semiHidden="0" w:uiPriority="32" w:unhideWhenUsed="0" w:qFormat="1"/>
-    <w:lsdException w:name="Book Title" w:semiHidden="0" w:uiPriority="33" w:unhideWhenUsed="0" w:qFormat="1"/>
-    <w:lsdException w:name="Bibliography" w:uiPriority="37"/>
-    <w:lsdException w:name="TOC Heading" w:uiPriority="39" w:qFormat="1"/>
+  <w:latentStyles w:defLockedState="0" w:defUIPriority="99" w:defSemiHidden="0" w:defUnhideWhenUsed="0" w:defQFormat="0" w:count="382">
+    <w:lsdException w:name="Normal" w:uiPriority="0" w:qFormat="1"/>
+    <w:lsdException w:name="heading 1" w:uiPriority="9" w:qFormat="1"/>
+    <w:lsdException w:name="heading 2" w:semiHidden="1" w:uiPriority="9" w:unhideWhenUsed="1" w:qFormat="1"/>
+    <w:lsdException w:name="heading 3" w:semiHidden="1" w:uiPriority="9" w:unhideWhenUsed="1" w:qFormat="1"/>
+    <w:lsdException w:name="heading 4" w:semiHidden="1" w:uiPriority="9" w:unhideWhenUsed="1" w:qFormat="1"/>
+    <w:lsdException w:name="heading 5" w:semiHidden="1" w:uiPriority="9" w:unhideWhenUsed="1" w:qFormat="1"/>
+    <w:lsdException w:name="heading 6" w:semiHidden="1" w:uiPriority="9" w:unhideWhenUsed="1" w:qFormat="1"/>
+    <w:lsdException w:name="heading 7" w:semiHidden="1" w:uiPriority="9" w:unhideWhenUsed="1" w:qFormat="1"/>
+    <w:lsdException w:name="heading 8" w:semiHidden="1" w:uiPriority="9" w:unhideWhenUsed="1" w:qFormat="1"/>
+    <w:lsdException w:name="heading 9" w:semiHidden="1" w:uiPriority="9" w:unhideWhenUsed="1" w:qFormat="1"/>
+    <w:lsdException w:name="index 1" w:semiHidden="1" w:unhideWhenUsed="1"/>
+    <w:lsdException w:name="index 2" w:semiHidden="1" w:unhideWhenUsed="1"/>
+    <w:lsdException w:name="index 3" w:semiHidden="1" w:unhideWhenUsed="1"/>
+    <w:lsdException w:name="index 4" w:semiHidden="1" w:unhideWhenUsed="1"/>
+    <w:lsdException w:name="index 5" w:semiHidden="1" w:unhideWhenUsed="1"/>
+    <w:lsdException w:name="index 6" w:semiHidden="1" w:unhideWhenUsed="1"/>
+    <w:lsdException w:name="index 7" w:semiHidden="1" w:unhideWhenUsed="1"/>
+    <w:lsdException w:name="index 8" w:semiHidden="1" w:unhideWhenUsed="1"/>
+    <w:lsdException w:name="index 9" w:semiHidden="1" w:unhideWhenUsed="1"/>
+    <w:lsdException w:name="toc 1" w:semiHidden="1" w:uiPriority="39" w:unhideWhenUsed="1"/>
+    <w:lsdException w:name="toc 2" w:semiHidden="1" w:uiPriority="39" w:unhideWhenUsed="1"/>
+    <w:lsdException w:name="toc 3" w:semiHidden="1" w:uiPriority="39" w:unhideWhenUsed="1"/>
+    <w:lsdException w:name="toc 4" w:semiHidden="1" w:uiPriority="39" w:unhideWhenUsed="1"/>
+    <w:lsdException w:name="toc 5" w:semiHidden="1" w:uiPriority="39" w:unhideWhenUsed="1"/>
+    <w:lsdException w:name="toc 6" w:semiHidden="1" w:uiPriority="39" w:unhideWhenUsed="1"/>
+    <w:lsdException w:name="toc 7" w:semiHidden="1" w:uiPriority="39" w:unhideWhenUsed="1"/>
+    <w:lsdException w:name="toc 8" w:semiHidden="1" w:uiPriority="39" w:unhideWhenUsed="1"/>
+    <w:lsdException w:name="toc 9" w:semiHidden="1" w:uiPriority="39" w:unhideWhenUsed="1"/>
+    <w:lsdException w:name="Normal Indent" w:semiHidden="1" w:unhideWhenUsed="1"/>
+    <w:lsdException w:name="footnote text" w:semiHidden="1" w:unhideWhenUsed="1"/>
+    <w:lsdException w:name="annotation text" w:semiHidden="1" w:unhideWhenUsed="1"/>
+    <w:lsdException w:name="header" w:semiHidden="1" w:unhideWhenUsed="1"/>
+    <w:lsdException w:name="footer" w:semiHidden="1" w:unhideWhenUsed="1"/>
+    <w:lsdException w:name="index heading" w:semiHidden="1" w:unhideWhenUsed="1"/>
+    <w:lsdException w:name="caption" w:semiHidden="1" w:uiPriority="35" w:unhideWhenUsed="1" w:qFormat="1"/>
+    <w:lsdException w:name="table of figures" w:semiHidden="1" w:unhideWhenUsed="1"/>
+    <w:lsdException w:name="envelope address" w:semiHidden="1" w:unhideWhenUsed="1"/>
+    <w:lsdException w:name="envelope return" w:semiHidden="1" w:unhideWhenUsed="1"/>
+    <w:lsdException w:name="footnote reference" w:semiHidden="1" w:unhideWhenUsed="1"/>
+    <w:lsdException w:name="annotation reference" w:semiHidden="1" w:unhideWhenUsed="1"/>
+    <w:lsdException w:name="line number" w:semiHidden="1" w:unhideWhenUsed="1"/>
+    <w:lsdException w:name="page number" w:semiHidden="1" w:unhideWhenUsed="1"/>
+    <w:lsdException w:name="endnote reference" w:semiHidden="1" w:unhideWhenUsed="1"/>
+    <w:lsdException w:name="endnote text" w:semiHidden="1" w:unhideWhenUsed="1"/>
+    <w:lsdException w:name="table of authorities" w:semiHidden="1" w:unhideWhenUsed="1"/>
+    <w:lsdException w:name="macro" w:semiHidden="1" w:unhideWhenUsed="1"/>
+    <w:lsdException w:name="toa heading" w:semiHidden="1" w:unhideWhenUsed="1"/>
+    <w:lsdException w:name="List" w:semiHidden="1" w:unhideWhenUsed="1"/>
+    <w:lsdException w:name="List Bullet" w:semiHidden="1" w:unhideWhenUsed="1"/>
+    <w:lsdException w:name="List Number" w:semiHidden="1" w:unhideWhenUsed="1"/>
+    <w:lsdException w:name="List 2" w:semiHidden="1" w:unhideWhenUsed="1"/>
+    <w:lsdException w:name="List 3" w:semiHidden="1" w:unhideWhenUsed="1"/>
+    <w:lsdException w:name="List 4" w:semiHidden="1" w:unhideWhenUsed="1"/>
+    <w:lsdException w:name="List 5" w:semiHidden="1" w:unhideWhenUsed="1"/>
+    <w:lsdException w:name="List Bullet 2" w:semiHidden="1" w:unhideWhenUsed="1"/>
+    <w:lsdException w:name="List Bullet 3" w:semiHidden="1" w:unhideWhenUsed="1"/>
+    <w:lsdException w:name="List Bullet 4" w:semiHidden="1" w:unhideWhenUsed="1"/>
+    <w:lsdException w:name="List Bullet 5" w:semiHidden="1" w:unhideWhenUsed="1"/>
+    <w:lsdException w:name="List Number 2" w:semiHidden="1" w:unhideWhenUsed="1"/>
+    <w:lsdException w:name="List Number 3" w:semiHidden="1" w:unhideWhenUsed="1"/>
+    <w:lsdException w:name="List Number 4" w:semiHidden="1" w:unhideWhenUsed="1"/>
+    <w:lsdException w:name="List Number 5" w:semiHidden="1" w:unhideWhenUsed="1"/>
+    <w:lsdException w:name="Title" w:uiPriority="10" w:qFormat="1"/>
+    <w:lsdException w:name="Closing" w:semiHidden="1" w:unhideWhenUsed="1"/>
+    <w:lsdException w:name="Signature" w:semiHidden="1" w:unhideWhenUsed="1"/>
+    <w:lsdException w:name="Default Paragraph Font" w:semiHidden="1" w:uiPriority="1" w:unhideWhenUsed="1"/>
+    <w:lsdException w:name="Body Text" w:semiHidden="1" w:unhideWhenUsed="1"/>
+    <w:lsdException w:name="Body Text Indent" w:semiHidden="1" w:unhideWhenUsed="1"/>
+    <w:lsdException w:name="List Continue" w:semiHidden="1" w:unhideWhenUsed="1"/>
+    <w:lsdException w:name="List Continue 2" w:semiHidden="1" w:unhideWhenUsed="1"/>
+    <w:lsdException w:name="List Continue 3" w:semiHidden="1" w:unhideWhenUsed="1"/>
+    <w:lsdException w:name="List Continue 4" w:semiHidden="1" w:unhideWhenUsed="1"/>
+    <w:lsdException w:name="List Continue 5" w:semiHidden="1" w:unhideWhenUsed="1"/>
+    <w:lsdException w:name="Message Header" w:semiHidden="1" w:unhideWhenUsed="1"/>
+    <w:lsdException w:name="Subtitle" w:uiPriority="11" w:qFormat="1"/>
+    <w:lsdException w:name="Salutation" w:semiHidden="1" w:unhideWhenUsed="1"/>
+    <w:lsdException w:name="Date" w:semiHidden="1" w:unhideWhenUsed="1"/>
+    <w:lsdException w:name="Body Text First Indent" w:semiHidden="1" w:unhideWhenUsed="1"/>
+    <w:lsdException w:name="Body Text First Indent 2" w:semiHidden="1" w:unhideWhenUsed="1"/>
+    <w:lsdException w:name="Note Heading" w:semiHidden="1" w:unhideWhenUsed="1"/>
+    <w:lsdException w:name="Body Text 2" w:semiHidden="1" w:unhideWhenUsed="1"/>
+    <w:lsdException w:name="Body Text 3" w:semiHidden="1" w:unhideWhenUsed="1"/>
+    <w:lsdException w:name="Body Text Indent 2" w:semiHidden="1" w:unhideWhenUsed="1"/>
+    <w:lsdException w:name="Body Text Indent 3" w:semiHidden="1" w:unhideWhenUsed="1"/>
+    <w:lsdException w:name="Block Text" w:semiHidden="1" w:unhideWhenUsed="1"/>
+    <w:lsdException w:name="Hyperlink" w:semiHidden="1" w:unhideWhenUsed="1"/>
+    <w:lsdException w:name="FollowedHyperlink" w:semiHidden="1" w:unhideWhenUsed="1"/>
+    <w:lsdException w:name="Strong" w:uiPriority="22" w:qFormat="1"/>
+    <w:lsdException w:name="Emphasis" w:uiPriority="20" w:qFormat="1"/>
+    <w:lsdException w:name="Document Map" w:semiHidden="1" w:unhideWhenUsed="1"/>
+    <w:lsdException w:name="Plain Text" w:semiHidden="1" w:unhideWhenUsed="1"/>
+    <w:lsdException w:name="E-mail Signature" w:semiHidden="1" w:unhideWhenUsed="1"/>
+    <w:lsdException w:name="HTML Top of Form" w:semiHidden="1" w:unhideWhenUsed="1"/>
+    <w:lsdException w:name="HTML Bottom of Form" w:semiHidden="1" w:unhideWhenUsed="1"/>
+    <w:lsdException w:name="Normal (Web)" w:semiHidden="1" w:unhideWhenUsed="1"/>
+    <w:lsdException w:name="HTML Acronym" w:semiHidden="1" w:unhideWhenUsed="1"/>
+    <w:lsdException w:name="HTML Address" w:semiHidden="1" w:unhideWhenUsed="1"/>
+    <w:lsdException w:name="HTML Cite" w:semiHidden="1" w:unhideWhenUsed="1"/>
+    <w:lsdException w:name="HTML Code" w:semiHidden="1" w:unhideWhenUsed="1"/>
+    <w:lsdException w:name="HTML Definition" w:semiHidden="1" w:unhideWhenUsed="1"/>
+    <w:lsdException w:name="HTML Keyboard" w:semiHidden="1" w:unhideWhenUsed="1"/>
+    <w:lsdException w:name="HTML Preformatted" w:semiHidden="1" w:unhideWhenUsed="1"/>
+    <w:lsdException w:name="HTML Sample" w:semiHidden="1" w:unhideWhenUsed="1"/>
+    <w:lsdException w:name="HTML Typewriter" w:semiHidden="1" w:unhideWhenUsed="1"/>
+    <w:lsdException w:name="HTML Variable" w:semiHidden="1" w:unhideWhenUsed="1"/>
+    <w:lsdException w:name="Normal Table" w:semiHidden="1" w:unhideWhenUsed="1"/>
+    <w:lsdException w:name="annotation subject" w:semiHidden="1" w:unhideWhenUsed="1"/>
+    <w:lsdException w:name="No List" w:semiHidden="1" w:unhideWhenUsed="1"/>
+    <w:lsdException w:name="Outline List 1" w:semiHidden="1" w:unhideWhenUsed="1"/>
+    <w:lsdException w:name="Outline List 2" w:semiHidden="1" w:unhideWhenUsed="1"/>
+    <w:lsdException w:name="Outline List 3" w:semiHidden="1" w:unhideWhenUsed="1"/>
+    <w:lsdException w:name="Table Simple 1" w:semiHidden="1" w:unhideWhenUsed="1"/>
+    <w:lsdException w:name="Table Simple 2" w:semiHidden="1" w:unhideWhenUsed="1"/>
+    <w:lsdException w:name="Table Simple 3" w:semiHidden="1" w:unhideWhenUsed="1"/>
+    <w:lsdException w:name="Table Classic 1" w:semiHidden="1" w:unhideWhenUsed="1"/>
+    <w:lsdException w:name="Table Classic 2" w:semiHidden="1" w:unhideWhenUsed="1"/>
+    <w:lsdException w:name="Table Classic 3" w:semiHidden="1" w:unhideWhenUsed="1"/>
+    <w:lsdException w:name="Table Classic 4" w:semiHidden="1" w:unhideWhenUsed="1"/>
+    <w:lsdException w:name="Table Colorful 1" w:semiHidden="1" w:unhideWhenUsed="1"/>
+    <w:lsdException w:name="Table Colorful 2" w:semiHidden="1" w:unhideWhenUsed="1"/>
+    <w:lsdException w:name="Table Colorful 3" w:semiHidden="1" w:unhideWhenUsed="1"/>
+    <w:lsdException w:name="Table Columns 1" w:semiHidden="1" w:unhideWhenUsed="1"/>
+    <w:lsdException w:name="Table Columns 2" w:semiHidden="1" w:unhideWhenUsed="1"/>
+    <w:lsdException w:name="Table Columns 3" w:semiHidden="1" w:unhideWhenUsed="1"/>
+    <w:lsdException w:name="Table Columns 4" w:semiHidden="1" w:unhideWhenUsed="1"/>
+    <w:lsdException w:name="Table Columns 5" w:semiHidden="1" w:unhideWhenUsed="1"/>
+    <w:lsdException w:name="Table Grid 1" w:semiHidden="1" w:unhideWhenUsed="1"/>
+    <w:lsdException w:name="Table Grid 2" w:semiHidden="1" w:unhideWhenUsed="1"/>
+    <w:lsdException w:name="Table Grid 3" w:semiHidden="1" w:unhideWhenUsed="1"/>
+    <w:lsdException w:name="Table Grid 4" w:semiHidden="1" w:unhideWhenUsed="1"/>
+    <w:lsdException w:name="Table Grid 5" w:semiHidden="1" w:unhideWhenUsed="1"/>
+    <w:lsdException w:name="Table Grid 6" w:semiHidden="1" w:unhideWhenUsed="1"/>
+    <w:lsdException w:name="Table Grid 7" w:semiHidden="1" w:unhideWhenUsed="1"/>
+    <w:lsdException w:name="Table Grid 8" w:semiHidden="1" w:unhideWhenUsed="1"/>
+    <w:lsdException w:name="Table List 1" w:semiHidden="1" w:unhideWhenUsed="1"/>
+    <w:lsdException w:name="Table List 2" w:semiHidden="1" w:unhideWhenUsed="1"/>
+    <w:lsdException w:name="Table List 3" w:semiHidden="1" w:unhideWhenUsed="1"/>
+    <w:lsdException w:name="Table List 4" w:semiHidden="1" w:unhideWhenUsed="1"/>
+    <w:lsdException w:name="Table List 5" w:semiHidden="1" w:unhideWhenUsed="1"/>
+    <w:lsdException w:name="Table List 6" w:semiHidden="1" w:unhideWhenUsed="1"/>
+    <w:lsdException w:name="Table List 7" w:semiHidden="1" w:unhideWhenUsed="1"/>
+    <w:lsdException w:name="Table List 8" w:semiHidden="1" w:unhideWhenUsed="1"/>
+    <w:lsdException w:name="Table 3D effects 1" w:semiHidden="1" w:unhideWhenUsed="1"/>
+    <w:lsdException w:name="Table 3D effects 2" w:semiHidden="1" w:unhideWhenUsed="1"/>
+    <w:lsdException w:name="Table 3D effects 3" w:semiHidden="1" w:unhideWhenUsed="1"/>
+    <w:lsdException w:name="Table Contemporary" w:semiHidden="1" w:unhideWhenUsed="1"/>
+    <w:lsdException w:name="Table Elegant" w:semiHidden="1" w:unhideWhenUsed="1"/>
+    <w:lsdException w:name="Table Professional" w:semiHidden="1" w:unhideWhenUsed="1"/>
+    <w:lsdException w:name="Table Subtle 1" w:semiHidden="1" w:unhideWhenUsed="1"/>
+    <w:lsdException w:name="Table Subtle 2" w:semiHidden="1" w:unhideWhenUsed="1"/>
+    <w:lsdException w:name="Table Web 1" w:semiHidden="1" w:unhideWhenUsed="1"/>
+    <w:lsdException w:name="Table Web 2" w:semiHidden="1" w:unhideWhenUsed="1"/>
+    <w:lsdException w:name="Table Web 3" w:semiHidden="1" w:unhideWhenUsed="1"/>
+    <w:lsdException w:name="Balloon Text" w:semiHidden="1" w:unhideWhenUsed="1"/>
+    <w:lsdException w:name="Table Grid" w:uiPriority="59"/>
+    <w:lsdException w:name="Table Theme" w:semiHidden="1" w:unhideWhenUsed="1"/>
+    <w:lsdException w:name="Note Level 1" w:semiHidden="1" w:unhideWhenUsed="1"/>
+    <w:lsdException w:name="Note Level 2" w:semiHidden="1" w:unhideWhenUsed="1"/>
+    <w:lsdException w:name="Note Level 3" w:semiHidden="1" w:unhideWhenUsed="1"/>
+    <w:lsdException w:name="Note Level 4" w:semiHidden="1" w:unhideWhenUsed="1"/>
+    <w:lsdException w:name="Note Level 5" w:semiHidden="1" w:unhideWhenUsed="1"/>
+    <w:lsdException w:name="Note Level 6" w:semiHidden="1" w:unhideWhenUsed="1"/>
+    <w:lsdException w:name="Note Level 7" w:semiHidden="1" w:unhideWhenUsed="1"/>
+    <w:lsdException w:name="Note Level 8" w:semiHidden="1" w:unhideWhenUsed="1"/>
+    <w:lsdException w:name="Note Level 9" w:semiHidden="1" w:unhideWhenUsed="1"/>
+    <w:lsdException w:name="Placeholder Text" w:semiHidden="1"/>
+    <w:lsdException w:name="No Spacing" w:uiPriority="1" w:qFormat="1"/>
+    <w:lsdException w:name="Light Shading" w:uiPriority="60"/>
+    <w:lsdException w:name="Light List" w:uiPriority="61"/>
+    <w:lsdException w:name="Light Grid" w:uiPriority="62"/>
+    <w:lsdException w:name="Medium Shading 1" w:uiPriority="63"/>
+    <w:lsdException w:name="Medium Shading 2" w:uiPriority="64"/>
+    <w:lsdException w:name="Medium List 1" w:uiPriority="65"/>
+    <w:lsdException w:name="Medium List 2" w:uiPriority="66"/>
+    <w:lsdException w:name="Medium Grid 1" w:uiPriority="67"/>
+    <w:lsdException w:name="Medium Grid 2" w:uiPriority="68"/>
+    <w:lsdException w:name="Medium Grid 3" w:uiPriority="69"/>
+    <w:lsdException w:name="Dark List" w:uiPriority="70"/>
+    <w:lsdException w:name="Colorful Shading" w:uiPriority="71"/>
+    <w:lsdException w:name="Colorful List" w:uiPriority="72"/>
+    <w:lsdException w:name="Colorful Grid" w:uiPriority="73"/>
+    <w:lsdException w:name="Light Shading Accent 1" w:uiPriority="60"/>
+    <w:lsdException w:name="Light List Accent 1" w:uiPriority="61"/>
+    <w:lsdException w:name="Light Grid Accent 1" w:uiPriority="62"/>
+    <w:lsdException w:name="Medium Shading 1 Accent 1" w:uiPriority="63"/>
+    <w:lsdException w:name="Medium Shading 2 Accent 1" w:uiPriority="64"/>
+    <w:lsdException w:name="Medium List 1 Accent 1" w:uiPriority="65"/>
+    <w:lsdException w:name="Revision" w:semiHidden="1"/>
+    <w:lsdException w:name="List Paragraph" w:uiPriority="34" w:qFormat="1"/>
+    <w:lsdException w:name="Quote" w:uiPriority="29" w:qFormat="1"/>
+    <w:lsdException w:name="Intense Quote" w:uiPriority="30" w:qFormat="1"/>
+    <w:lsdException w:name="Medium List 2 Accent 1" w:uiPriority="66"/>
+    <w:lsdException w:name="Medium Grid 1 Accent 1" w:uiPriority="67"/>
+    <w:lsdException w:name="Medium Grid 2 Accent 1" w:uiPriority="68"/>
+    <w:lsdException w:name="Medium Grid 3 Accent 1" w:uiPriority="69"/>
+    <w:lsdException w:name="Dark List Accent 1" w:uiPriority="70"/>
+    <w:lsdException w:name="Colorful Shading Accent 1" w:uiPriority="71"/>
+    <w:lsdException w:name="Colorful List Accent 1" w:uiPriority="72"/>
+    <w:lsdException w:name="Colorful Grid Accent 1" w:uiPriority="73"/>
+    <w:lsdException w:name="Light Shading Accent 2" w:uiPriority="60"/>
+    <w:lsdException w:name="Light List Accent 2" w:uiPriority="61"/>
+    <w:lsdException w:name="Light Grid Accent 2" w:uiPriority="62"/>
+    <w:lsdException w:name="Medium Shading 1 Accent 2" w:uiPriority="63"/>
+    <w:lsdException w:name="Medium Shading 2 Accent 2" w:uiPriority="64"/>
+    <w:lsdException w:name="Medium List 1 Accent 2" w:uiPriority="65"/>
+    <w:lsdException w:name="Medium List 2 Accent 2" w:uiPriority="66"/>
+    <w:lsdException w:name="Medium Grid 1 Accent 2" w:uiPriority="67"/>
+    <w:lsdException w:name="Medium Grid 2 Accent 2" w:uiPriority="68"/>
+    <w:lsdException w:name="Medium Grid 3 Accent 2" w:uiPriority="69"/>
+    <w:lsdException w:name="Dark List Accent 2" w:uiPriority="70"/>
+    <w:lsdException w:name="Colorful Shading Accent 2" w:uiPriority="71"/>
+    <w:lsdException w:name="Colorful List Accent 2" w:uiPriority="72"/>
+    <w:lsdException w:name="Colorful Grid Accent 2" w:uiPriority="73"/>
+    <w:lsdException w:name="Light Shading Accent 3" w:uiPriority="60"/>
+    <w:lsdException w:name="Light List Accent 3" w:uiPriority="61"/>
+    <w:lsdException w:name="Light Grid Accent 3" w:uiPriority="62"/>
+    <w:lsdException w:name="Medium Shading 1 Accent 3" w:uiPriority="63"/>
+    <w:lsdException w:name="Medium Shading 2 Accent 3" w:uiPriority="64"/>
+    <w:lsdException w:name="Medium List 1 Accent 3" w:uiPriority="65"/>
+    <w:lsdException w:name="Medium List 2 Accent 3" w:uiPriority="66"/>
+    <w:lsdException w:name="Medium Grid 1 Accent 3" w:uiPriority="67"/>
+    <w:lsdException w:name="Medium Grid 2 Accent 3" w:uiPriority="68"/>
+    <w:lsdException w:name="Medium Grid 3 Accent 3" w:uiPriority="69"/>
+    <w:lsdException w:name="Dark List Accent 3" w:uiPriority="70"/>
+    <w:lsdException w:name="Colorful Shading Accent 3" w:uiPriority="71"/>
+    <w:lsdException w:name="Colorful List Accent 3" w:uiPriority="72"/>
+    <w:lsdException w:name="Colorful Grid Accent 3" w:uiPriority="73"/>
+    <w:lsdException w:name="Light Shading Accent 4" w:uiPriority="60"/>
+    <w:lsdException w:name="Light List Accent 4" w:uiPriority="61"/>
+    <w:lsdException w:name="Light Grid Accent 4" w:uiPriority="62"/>
+    <w:lsdException w:name="Medium Shading 1 Accent 4" w:uiPriority="63"/>
+    <w:lsdException w:name="Medium Shading 2 Accent 4" w:uiPriority="64"/>
+    <w:lsdException w:name="Medium List 1 Accent 4" w:uiPriority="65"/>
+    <w:lsdException w:name="Medium List 2 Accent 4" w:uiPriority="66"/>
+    <w:lsdException w:name="Medium Grid 1 Accent 4" w:uiPriority="67"/>
+    <w:lsdException w:name="Medium Grid 2 Accent 4" w:uiPriority="68"/>
+    <w:lsdException w:name="Medium Grid 3 Accent 4" w:uiPriority="69"/>
+    <w:lsdException w:name="Dark List Accent 4" w:uiPriority="70"/>
+    <w:lsdException w:name="Colorful Shading Accent 4" w:uiPriority="71"/>
+    <w:lsdException w:name="Colorful List Accent 4" w:uiPriority="72"/>
+    <w:lsdException w:name="Colorful Grid Accent 4" w:uiPriority="73"/>
+    <w:lsdException w:name="Light Shading Accent 5" w:uiPriority="60"/>
+    <w:lsdException w:name="Light List Accent 5" w:uiPriority="61"/>
+    <w:lsdException w:name="Light Grid Accent 5" w:uiPriority="62"/>
+    <w:lsdException w:name="Medium Shading 1 Accent 5" w:uiPriority="63"/>
+    <w:lsdException w:name="Medium Shading 2 Accent 5" w:uiPriority="64"/>
+    <w:lsdException w:name="Medium List 1 Accent 5" w:uiPriority="65"/>
+    <w:lsdException w:name="Medium List 2 Accent 5" w:uiPriority="66"/>
+    <w:lsdException w:name="Medium Grid 1 Accent 5" w:uiPriority="67"/>
+    <w:lsdException w:name="Medium Grid 2 Accent 5" w:uiPriority="68"/>
+    <w:lsdException w:name="Medium Grid 3 Accent 5" w:uiPriority="69"/>
+    <w:lsdException w:name="Dark List Accent 5" w:uiPriority="70"/>
+    <w:lsdException w:name="Colorful Shading Accent 5" w:uiPriority="71"/>
+    <w:lsdException w:name="Colorful List Accent 5" w:uiPriority="72"/>
+    <w:lsdException w:name="Colorful Grid Accent 5" w:uiPriority="73"/>
+    <w:lsdException w:name="Light Shading Accent 6" w:uiPriority="60"/>
+    <w:lsdException w:name="Light List Accent 6" w:uiPriority="61"/>
+    <w:lsdException w:name="Light Grid Accent 6" w:uiPriority="62"/>
+    <w:lsdException w:name="Medium Shading 1 Accent 6" w:uiPriority="63"/>
+    <w:lsdException w:name="Medium Shading 2 Accent 6" w:uiPriority="64"/>
+    <w:lsdException w:name="Medium List 1 Accent 6" w:uiPriority="65"/>
+    <w:lsdException w:name="Medium List 2 Accent 6" w:uiPriority="66"/>
+    <w:lsdException w:name="Medium Grid 1 Accent 6" w:uiPriority="67"/>
+    <w:lsdException w:name="Medium Grid 2 Accent 6" w:uiPriority="68"/>
+    <w:lsdException w:name="Medium Grid 3 Accent 6" w:uiPriority="69"/>
+    <w:lsdException w:name="Dark List Accent 6" w:uiPriority="70"/>
+    <w:lsdException w:name="Colorful Shading Accent 6" w:uiPriority="71"/>
+    <w:lsdException w:name="Colorful List Accent 6" w:uiPriority="72"/>
+    <w:lsdException w:name="Colorful Grid Accent 6" w:uiPriority="73"/>
+    <w:lsdException w:name="Subtle Emphasis" w:uiPriority="19" w:qFormat="1"/>
+    <w:lsdException w:name="Intense Emphasis" w:uiPriority="21" w:qFormat="1"/>
+    <w:lsdException w:name="Subtle Reference" w:uiPriority="31" w:qFormat="1"/>
+    <w:lsdException w:name="Intense Reference" w:uiPriority="32" w:qFormat="1"/>
+    <w:lsdException w:name="Book Title" w:uiPriority="33" w:qFormat="1"/>
+    <w:lsdException w:name="Bibliography" w:semiHidden="1" w:uiPriority="37" w:unhideWhenUsed="1"/>
+    <w:lsdException w:name="TOC Heading" w:semiHidden="1" w:uiPriority="39" w:unhideWhenUsed="1" w:qFormat="1"/>
+    <w:lsdException w:name="Plain Table 1" w:uiPriority="41"/>
+    <w:lsdException w:name="Plain Table 2" w:uiPriority="42"/>
+    <w:lsdException w:name="Plain Table 3" w:uiPriority="43"/>
+    <w:lsdException w:name="Plain Table 4" w:uiPriority="44"/>
+    <w:lsdException w:name="Plain Table 5" w:uiPriority="45"/>
+    <w:lsdException w:name="Grid Table Light" w:uiPriority="40"/>
+    <w:lsdException w:name="Grid Table 1 Light" w:uiPriority="46"/>
+    <w:lsdException w:name="Grid Table 2" w:uiPriority="47"/>
+    <w:lsdException w:name="Grid Table 3" w:uiPriority="48"/>
+    <w:lsdException w:name="Grid Table 4" w:uiPriority="49"/>
+    <w:lsdException w:name="Grid Table 5 Dark" w:uiPriority="50"/>
+    <w:lsdException w:name="Grid Table 6 Colorful" w:uiPriority="51"/>
+    <w:lsdException w:name="Grid Table 7 Colorful" w:uiPriority="52"/>
+    <w:lsdException w:name="Grid Table 1 Light Accent 1" w:uiPriority="46"/>
+    <w:lsdException w:name="Grid Table 2 Accent 1" w:uiPriority="47"/>
+    <w:lsdException w:name="Grid Table 3 Accent 1" w:uiPriority="48"/>
+    <w:lsdException w:name="Grid Table 4 Accent 1" w:uiPriority="49"/>
+    <w:lsdException w:name="Grid Table 5 Dark Accent 1" w:uiPriority="50"/>
+    <w:lsdException w:name="Grid Table 6 Colorful Accent 1" w:uiPriority="51"/>
+    <w:lsdException w:name="Grid Table 7 Colorful Accent 1" w:uiPriority="52"/>
+    <w:lsdException w:name="Grid Table 1 Light Accent 2" w:uiPriority="46"/>
+    <w:lsdException w:name="Grid Table 2 Accent 2" w:uiPriority="47"/>
+    <w:lsdException w:name="Grid Table 3 Accent 2" w:uiPriority="48"/>
+    <w:lsdException w:name="Grid Table 4 Accent 2" w:uiPriority="49"/>
+    <w:lsdException w:name="Grid Table 5 Dark Accent 2" w:uiPriority="50"/>
+    <w:lsdException w:name="Grid Table 6 Colorful Accent 2" w:uiPriority="51"/>
+    <w:lsdException w:name="Grid Table 7 Colorful Accent 2" w:uiPriority="52"/>
+    <w:lsdException w:name="Grid Table 1 Light Accent 3" w:uiPriority="46"/>
+    <w:lsdException w:name="Grid Table 2 Accent 3" w:uiPriority="47"/>
+    <w:lsdException w:name="Grid Table 3 Accent 3" w:uiPriority="48"/>
+    <w:lsdException w:name="Grid Table 4 Accent 3" w:uiPriority="49"/>
+    <w:lsdException w:name="Grid Table 5 Dark Accent 3" w:uiPriority="50"/>
+    <w:lsdException w:name="Grid Table 6 Colorful Accent 3" w:uiPriority="51"/>
+    <w:lsdException w:name="Grid Table 7 Colorful Accent 3" w:uiPriority="52"/>
+    <w:lsdException w:name="Grid Table 1 Light Accent 4" w:uiPriority="46"/>
+    <w:lsdException w:name="Grid Table 2 Accent 4" w:uiPriority="47"/>
+    <w:lsdException w:name="Grid Table 3 Accent 4" w:uiPriority="48"/>
+    <w:lsdException w:name="Grid Table 4 Accent 4" w:uiPriority="49"/>
+    <w:lsdException w:name="Grid Table 5 Dark Accent 4" w:uiPriority="50"/>
+    <w:lsdException w:name="Grid Table 6 Colorful Accent 4" w:uiPriority="51"/>
+    <w:lsdException w:name="Grid Table 7 Colorful Accent 4" w:uiPriority="52"/>
+    <w:lsdException w:name="Grid Table 1 Light Accent 5" w:uiPriority="46"/>
+    <w:lsdException w:name="Grid Table 2 Accent 5" w:uiPriority="47"/>
+    <w:lsdException w:name="Grid Table 3 Accent 5" w:uiPriority="48"/>
+    <w:lsdException w:name="Grid Table 4 Accent 5" w:uiPriority="49"/>
+    <w:lsdException w:name="Grid Table 5 Dark Accent 5" w:uiPriority="50"/>
+    <w:lsdException w:name="Grid Table 6 Colorful Accent 5" w:uiPriority="51"/>
+    <w:lsdException w:name="Grid Table 7 Colorful Accent 5" w:uiPriority="52"/>
+    <w:lsdException w:name="Grid Table 1 Light Accent 6" w:uiPriority="46"/>
+    <w:lsdException w:name="Grid Table 2 Accent 6" w:uiPriority="47"/>
+    <w:lsdException w:name="Grid Table 3 Accent 6" w:uiPriority="48"/>
+    <w:lsdException w:name="Grid Table 4 Accent 6" w:uiPriority="49"/>
+    <w:lsdException w:name="Grid Table 5 Dark Accent 6" w:uiPriority="50"/>
+    <w:lsdException w:name="Grid Table 6 Colorful Accent 6" w:uiPriority="51"/>
+    <w:lsdException w:name="Grid Table 7 Colorful Accent 6" w:uiPriority="52"/>
+    <w:lsdException w:name="List Table 1 Light" w:uiPriority="46"/>
+    <w:lsdException w:name="List Table 2" w:uiPriority="47"/>
+    <w:lsdException w:name="List Table 3" w:uiPriority="48"/>
+    <w:lsdException w:name="List Table 4" w:uiPriority="49"/>
+    <w:lsdException w:name="List Table 5 Dark" w:uiPriority="50"/>
+    <w:lsdException w:name="List Table 6 Colorful" w:uiPriority="51"/>
+    <w:lsdException w:name="List Table 7 Colorful" w:uiPriority="52"/>
+    <w:lsdException w:name="List Table 1 Light Accent 1" w:uiPriority="46"/>
+    <w:lsdException w:name="List Table 2 Accent 1" w:uiPriority="47"/>
+    <w:lsdException w:name="List Table 3 Accent 1" w:uiPriority="48"/>
+    <w:lsdException w:name="List Table 4 Accent 1" w:uiPriority="49"/>
+    <w:lsdException w:name="List Table 5 Dark Accent 1" w:uiPriority="50"/>
+    <w:lsdException w:name="List Table 6 Colorful Accent 1" w:uiPriority="51"/>
+    <w:lsdException w:name="List Table 7 Colorful Accent 1" w:uiPriority="52"/>
+    <w:lsdException w:name="List Table 1 Light Accent 2" w:uiPriority="46"/>
+    <w:lsdException w:name="List Table 2 Accent 2" w:uiPriority="47"/>
+    <w:lsdException w:name="List Table 3 Accent 2" w:uiPriority="48"/>
+    <w:lsdException w:name="List Table 4 Accent 2" w:uiPriority="49"/>
+    <w:lsdException w:name="List Table 5 Dark Accent 2" w:uiPriority="50"/>
+    <w:lsdException w:name="List Table 6 Colorful Accent 2" w:uiPriority="51"/>
+    <w:lsdException w:name="List Table 7 Colorful Accent 2" w:uiPriority="52"/>
+    <w:lsdException w:name="List Table 1 Light Accent 3" w:uiPriority="46"/>
+    <w:lsdException w:name="List Table 2 Accent 3" w:uiPriority="47"/>
+    <w:lsdException w:name="List Table 3 Accent 3" w:uiPriority="48"/>
+    <w:lsdException w:name="List Table 4 Accent 3" w:uiPriority="49"/>
+    <w:lsdException w:name="List Table 5 Dark Accent 3" w:uiPriority="50"/>
+    <w:lsdException w:name="List Table 6 Colorful Accent 3" w:uiPriority="51"/>
+    <w:lsdException w:name="List Table 7 Colorful Accent 3" w:uiPriority="52"/>
+    <w:lsdException w:name="List Table 1 Light Accent 4" w:uiPriority="46"/>
+    <w:lsdException w:name="List Table 2 Accent 4" w:uiPriority="47"/>
+    <w:lsdException w:name="List Table 3 Accent 4" w:uiPriority="48"/>
+    <w:lsdException w:name="List Table 4 Accent 4" w:uiPriority="49"/>
+    <w:lsdException w:name="List Table 5 Dark Accent 4" w:uiPriority="50"/>
+    <w:lsdException w:name="List Table 6 Colorful Accent 4" w:uiPriority="51"/>
+    <w:lsdException w:name="List Table 7 Colorful Accent 4" w:uiPriority="52"/>
+    <w:lsdException w:name="List Table 1 Light Accent 5" w:uiPriority="46"/>
+    <w:lsdException w:name="List Table 2 Accent 5" w:uiPriority="47"/>
+    <w:lsdException w:name="List Table 3 Accent 5" w:uiPriority="48"/>
+    <w:lsdException w:name="List Table 4 Accent 5" w:uiPriority="49"/>
+    <w:lsdException w:name="List Table 5 Dark Accent 5" w:uiPriority="50"/>
+    <w:lsdException w:name="List Table 6 Colorful Accent 5" w:uiPriority="51"/>
+    <w:lsdException w:name="List Table 7 Colorful Accent 5" w:uiPriority="52"/>
+    <w:lsdException w:name="List Table 1 Light Accent 6" w:uiPriority="46"/>
+    <w:lsdException w:name="List Table 2 Accent 6" w:uiPriority="47"/>
+    <w:lsdException w:name="List Table 3 Accent 6" w:uiPriority="48"/>
+    <w:lsdException w:name="List Table 4 Accent 6" w:uiPriority="49"/>
+    <w:lsdException w:name="List Table 5 Dark Accent 6" w:uiPriority="50"/>
+    <w:lsdException w:name="List Table 6 Colorful Accent 6" w:uiPriority="51"/>
+    <w:lsdException w:name="List Table 7 Colorful Accent 6" w:uiPriority="52"/>
+    <w:lsdException w:name="Mention" w:semiHidden="1" w:unhideWhenUsed="1"/>
+    <w:lsdException w:name="Smart Hyperlink" w:semiHidden="1" w:unhideWhenUsed="1"/>
   </w:latentStyles>
   <w:style w:type="paragraph" w:default="1" w:styleId="Normal">
     <w:name w:val="Normal"/>

</xml_diff>

<commit_message>
Add document for lab3 - prob2
</commit_message>
<xml_diff>
--- a/doc/Lab3_quy.docx
+++ b/doc/Lab3_quy.docx
@@ -41,7 +41,31 @@
         <w:t xml:space="preserve"> for this lab</w:t>
       </w:r>
       <w:r>
-        <w:t xml:space="preserve"> there is a package lesson3.labs.prob1 containing two classes, Person and PersonWithJob. In each class, the equals method has been overridden. Run the main method in the PersonWithJob class. In the main method, two instances of Person have been compared to determine if they are equal. The comparison is done in two different ways. One way leads to a “false”, the other to a “true.” Explain why this has happened. Then provide a solution by replacing inheritance with composition</w:t>
+        <w:t xml:space="preserve"> there is a package </w:t>
+      </w:r>
+      <w:proofErr w:type="gramStart"/>
+      <w:r>
+        <w:t>lesson3.labs.prob</w:t>
+      </w:r>
+      <w:proofErr w:type="gramEnd"/>
+      <w:r>
+        <w:t xml:space="preserve">1 containing two classes, Person and </w:t>
+      </w:r>
+      <w:proofErr w:type="spellStart"/>
+      <w:r>
+        <w:t>PersonWithJob</w:t>
+      </w:r>
+      <w:proofErr w:type="spellEnd"/>
+      <w:r>
+        <w:t xml:space="preserve">. In each class, the equals method has been overridden. Run the main method in the </w:t>
+      </w:r>
+      <w:proofErr w:type="spellStart"/>
+      <w:r>
+        <w:t>PersonWithJob</w:t>
+      </w:r>
+      <w:proofErr w:type="spellEnd"/>
+      <w:r>
+        <w:t xml:space="preserve"> class. In the main method, two instances of Person have been compared to determine if they are equal. The comparison is done in two different ways. One way leads to a “false”, the other to a “true.” Explain why this has happened. Then provide a solution by replacing inheritance with composition</w:t>
       </w:r>
       <w:r>
         <w:t>.</w:t>
@@ -68,7 +92,21 @@
         <w:rPr>
           <w:i/>
         </w:rPr>
-        <w:t>p2.equals(p1) = true</w:t>
+        <w:t>p</w:t>
+      </w:r>
+      <w:proofErr w:type="gramStart"/>
+      <w:r>
+        <w:rPr>
+          <w:i/>
+        </w:rPr>
+        <w:t>2.equals</w:t>
+      </w:r>
+      <w:proofErr w:type="gramEnd"/>
+      <w:r>
+        <w:rPr>
+          <w:i/>
+        </w:rPr>
+        <w:t>(p1) = true</w:t>
       </w:r>
       <w:r>
         <w:t xml:space="preserve"> but </w:t>
@@ -92,7 +130,15 @@
         <w:t>equals</w:t>
       </w:r>
       <w:r>
-        <w:t xml:space="preserve"> method of class PersonWithJob its check whether input object is </w:t>
+        <w:t xml:space="preserve"> method of class </w:t>
+      </w:r>
+      <w:proofErr w:type="spellStart"/>
+      <w:r>
+        <w:t>PersonWithJob</w:t>
+      </w:r>
+      <w:proofErr w:type="spellEnd"/>
+      <w:r>
+        <w:t xml:space="preserve"> its check whether input object is </w:t>
       </w:r>
       <w:r>
         <w:rPr>
@@ -101,17 +147,37 @@
         <w:t>instance of</w:t>
       </w:r>
       <w:r>
-        <w:t xml:space="preserve"> PersonWithJob or not. The input is a instance of class Person</w:t>
-      </w:r>
-      <w:r>
         <w:t xml:space="preserve"> </w:t>
       </w:r>
+      <w:proofErr w:type="spellStart"/>
+      <w:r>
+        <w:t>PersonWithJob</w:t>
+      </w:r>
+      <w:proofErr w:type="spellEnd"/>
+      <w:r>
+        <w:t xml:space="preserve"> or not. The input is </w:t>
+      </w:r>
+      <w:proofErr w:type="spellStart"/>
+      <w:proofErr w:type="gramStart"/>
+      <w:r>
+        <w:t>a</w:t>
+      </w:r>
+      <w:proofErr w:type="spellEnd"/>
+      <w:proofErr w:type="gramEnd"/>
+      <w:r>
+        <w:t xml:space="preserve"> instance of class Person</w:t>
+      </w:r>
+      <w:r>
+        <w:t xml:space="preserve"> </w:t>
+      </w:r>
       <w:r>
         <w:t xml:space="preserve">so it not an instance of class </w:t>
       </w:r>
+      <w:proofErr w:type="spellStart"/>
       <w:r>
         <w:t>PersonWithJob</w:t>
       </w:r>
+      <w:proofErr w:type="spellEnd"/>
       <w:r>
         <w:t xml:space="preserve"> so the function returns false.</w:t>
       </w:r>
@@ -121,8 +187,6 @@
         <w:pStyle w:val="ListParagraph"/>
         <w:ind w:left="360"/>
       </w:pPr>
-      <w:bookmarkStart w:id="0" w:name="_GoBack"/>
-      <w:bookmarkEnd w:id="0"/>
     </w:p>
     <w:p>
       <w:pPr>
@@ -207,6 +271,66 @@
     <w:p>
       <w:pPr>
         <w:pStyle w:val="ListParagraph"/>
+        <w:ind w:left="360"/>
+        <w:jc w:val="center"/>
+      </w:pPr>
+    </w:p>
+    <w:p>
+      <w:pPr>
+        <w:pStyle w:val="ListParagraph"/>
+        <w:ind w:left="360"/>
+        <w:jc w:val="center"/>
+      </w:pPr>
+      <w:r>
+        <w:drawing>
+          <wp:inline distT="0" distB="0" distL="0" distR="0" wp14:anchorId="7A61B2CC" wp14:editId="282CC2DF">
+            <wp:extent cx="5943600" cy="1967230"/>
+            <wp:effectExtent l="0" t="0" r="0" b="0"/>
+            <wp:docPr id="2" name="Picture 2"/>
+            <wp:cNvGraphicFramePr>
+              <a:graphicFrameLocks xmlns:a="http://schemas.openxmlformats.org/drawingml/2006/main" noChangeAspect="1"/>
+            </wp:cNvGraphicFramePr>
+            <a:graphic xmlns:a="http://schemas.openxmlformats.org/drawingml/2006/main">
+              <a:graphicData uri="http://schemas.openxmlformats.org/drawingml/2006/picture">
+                <pic:pic xmlns:pic="http://schemas.openxmlformats.org/drawingml/2006/picture">
+                  <pic:nvPicPr>
+                    <pic:cNvPr id="1" name=""/>
+                    <pic:cNvPicPr/>
+                  </pic:nvPicPr>
+                  <pic:blipFill>
+                    <a:blip r:embed="rId6"/>
+                    <a:stretch>
+                      <a:fillRect/>
+                    </a:stretch>
+                  </pic:blipFill>
+                  <pic:spPr>
+                    <a:xfrm>
+                      <a:off x="0" y="0"/>
+                      <a:ext cx="5943600" cy="1967230"/>
+                    </a:xfrm>
+                    <a:prstGeom prst="rect">
+                      <a:avLst/>
+                    </a:prstGeom>
+                  </pic:spPr>
+                </pic:pic>
+              </a:graphicData>
+            </a:graphic>
+          </wp:inline>
+        </w:drawing>
+      </w:r>
+      <w:bookmarkStart w:id="0" w:name="_GoBack"/>
+      <w:bookmarkEnd w:id="0"/>
+    </w:p>
+    <w:p>
+      <w:pPr>
+        <w:pStyle w:val="ListParagraph"/>
+        <w:ind w:left="360"/>
+        <w:jc w:val="center"/>
+      </w:pPr>
+    </w:p>
+    <w:p>
+      <w:pPr>
+        <w:pStyle w:val="ListParagraph"/>
         <w:numPr>
           <w:ilvl w:val="0"/>
           <w:numId w:val="1"/>
@@ -303,7 +427,7 @@
                     </pic:cNvPicPr>
                   </pic:nvPicPr>
                   <pic:blipFill>
-                    <a:blip r:embed="rId6">
+                    <a:blip r:embed="rId7">
                       <a:extLst>
                         <a:ext uri="{28A0092B-C50C-407E-A947-70E740481C1C}">
                           <a14:useLocalDpi xmlns:a14="http://schemas.microsoft.com/office/drawing/2010/main" val="0"/>
@@ -474,7 +598,15 @@
                               <w:contextualSpacing/>
                             </w:pPr>
                             <w:r>
-                              <w:t>The property managemet software is required to have an Admin module that supports various functions. One of these functions is to compute total rent for all the properties registered in the system. Another function is to list all properties in the system that are in a specified city.</w:t>
+                              <w:t xml:space="preserve">The property </w:t>
+                            </w:r>
+                            <w:proofErr w:type="spellStart"/>
+                            <w:r>
+                              <w:t>managemet</w:t>
+                            </w:r>
+                            <w:proofErr w:type="spellEnd"/>
+                            <w:r>
+                              <w:t xml:space="preserve"> software is required to have an Admin module that supports various functions. One of these functions is to compute total rent for all the properties registered in the system. Another function is to list all properties in the system that are in a specified city.</w:t>
                             </w:r>
                           </w:p>
                           <w:p/>
@@ -599,7 +731,15 @@
       </w:r>
       <w:r>
         <w:tab/>
-        <w:t xml:space="preserve">In Lab 1 a properties management system was introduced. In that lab, you specified classes and some attributes for those classes. In this exercise, think of a way to design further using inheritance and include associations (with multiplicities) and some operations for you classes. Then translate your diagram into Java code. </w:t>
+        <w:t xml:space="preserve">In Lab 1 a properties management system was introduced. In that lab, you specified classes and some attributes for those classes. In this exercise, think of a way to design further using inheritance and include associations (with multiplicities) and some operations for </w:t>
+      </w:r>
+      <w:proofErr w:type="gramStart"/>
+      <w:r>
+        <w:t>you</w:t>
+      </w:r>
+      <w:proofErr w:type="gramEnd"/>
+      <w:r>
+        <w:t xml:space="preserve"> classes. Then translate your diagram into Java code. </w:t>
       </w:r>
       <w:r>
         <w:t>Both an Admin and Driver</w:t>
@@ -614,7 +754,23 @@
         <w:t xml:space="preserve"> be</w:t>
       </w:r>
       <w:r>
-        <w:t xml:space="preserve">en provided in your code folder. The Driver class creates some instances of the different properties and passes these into the Admin method computeTotalRent; this method performs a correct computation, but the implementation proceeds by checking the types of the different rental properties. Refactor the implementation of computeTotalRent so that the inheritance you have introduced is used, together with polymorphism. </w:t>
+        <w:t xml:space="preserve">en provided in your code folder. The Driver class creates some instances of the different properties and passes these into the Admin method </w:t>
+      </w:r>
+      <w:proofErr w:type="spellStart"/>
+      <w:r>
+        <w:t>computeTotalRent</w:t>
+      </w:r>
+      <w:proofErr w:type="spellEnd"/>
+      <w:r>
+        <w:t xml:space="preserve">; this method performs a correct computation, but the implementation proceeds by checking the types of the different rental properties. Refactor the implementation of </w:t>
+      </w:r>
+      <w:proofErr w:type="spellStart"/>
+      <w:r>
+        <w:t>computeTotalRent</w:t>
+      </w:r>
+      <w:proofErr w:type="spellEnd"/>
+      <w:r>
+        <w:t xml:space="preserve"> so that the inheritance you have introduced is used, together with polymorphism. </w:t>
       </w:r>
       <w:r>
         <w:t>Below is provided the problem statement and a solution for the Lab 1 exercise.</w:t>
@@ -699,7 +855,7 @@
                     <pic:cNvPicPr/>
                   </pic:nvPicPr>
                   <pic:blipFill>
-                    <a:blip r:embed="rId7"/>
+                    <a:blip r:embed="rId8"/>
                     <a:stretch>
                       <a:fillRect/>
                     </a:stretch>

</xml_diff>

<commit_message>
Finish Lab3 - Prog 3
</commit_message>
<xml_diff>
--- a/doc/Lab3_quy.docx
+++ b/doc/Lab3_quy.docx
@@ -41,31 +41,7 @@
         <w:t xml:space="preserve"> for this lab</w:t>
       </w:r>
       <w:r>
-        <w:t xml:space="preserve"> there is a package </w:t>
-      </w:r>
-      <w:proofErr w:type="gramStart"/>
-      <w:r>
-        <w:t>lesson3.labs.prob</w:t>
-      </w:r>
-      <w:proofErr w:type="gramEnd"/>
-      <w:r>
-        <w:t xml:space="preserve">1 containing two classes, Person and </w:t>
-      </w:r>
-      <w:proofErr w:type="spellStart"/>
-      <w:r>
-        <w:t>PersonWithJob</w:t>
-      </w:r>
-      <w:proofErr w:type="spellEnd"/>
-      <w:r>
-        <w:t xml:space="preserve">. In each class, the equals method has been overridden. Run the main method in the </w:t>
-      </w:r>
-      <w:proofErr w:type="spellStart"/>
-      <w:r>
-        <w:t>PersonWithJob</w:t>
-      </w:r>
-      <w:proofErr w:type="spellEnd"/>
-      <w:r>
-        <w:t xml:space="preserve"> class. In the main method, two instances of Person have been compared to determine if they are equal. The comparison is done in two different ways. One way leads to a “false”, the other to a “true.” Explain why this has happened. Then provide a solution by replacing inheritance with composition</w:t>
+        <w:t xml:space="preserve"> there is a package lesson3.labs.prob1 containing two classes, Person and PersonWithJob. In each class, the equals method has been overridden. Run the main method in the PersonWithJob class. In the main method, two instances of Person have been compared to determine if they are equal. The comparison is done in two different ways. One way leads to a “false”, the other to a “true.” Explain why this has happened. Then provide a solution by replacing inheritance with composition</w:t>
       </w:r>
       <w:r>
         <w:t>.</w:t>
@@ -92,21 +68,7 @@
         <w:rPr>
           <w:i/>
         </w:rPr>
-        <w:t>p</w:t>
-      </w:r>
-      <w:proofErr w:type="gramStart"/>
-      <w:r>
-        <w:rPr>
-          <w:i/>
-        </w:rPr>
-        <w:t>2.equals</w:t>
-      </w:r>
-      <w:proofErr w:type="gramEnd"/>
-      <w:r>
-        <w:rPr>
-          <w:i/>
-        </w:rPr>
-        <w:t>(p1) = true</w:t>
+        <w:t>p2.equals(p1) = true</w:t>
       </w:r>
       <w:r>
         <w:t xml:space="preserve"> but </w:t>
@@ -130,15 +92,7 @@
         <w:t>equals</w:t>
       </w:r>
       <w:r>
-        <w:t xml:space="preserve"> method of class </w:t>
-      </w:r>
-      <w:proofErr w:type="spellStart"/>
-      <w:r>
-        <w:t>PersonWithJob</w:t>
-      </w:r>
-      <w:proofErr w:type="spellEnd"/>
-      <w:r>
-        <w:t xml:space="preserve"> its check whether input object is </w:t>
+        <w:t xml:space="preserve"> method of class PersonWithJob its check whether input object is </w:t>
       </w:r>
       <w:r>
         <w:rPr>
@@ -147,39 +101,13 @@
         <w:t>instance of</w:t>
       </w:r>
       <w:r>
+        <w:t xml:space="preserve"> PersonWithJob or not. The input is a instance of class Person</w:t>
+      </w:r>
+      <w:r>
         <w:t xml:space="preserve"> </w:t>
       </w:r>
-      <w:proofErr w:type="spellStart"/>
-      <w:r>
-        <w:t>PersonWithJob</w:t>
-      </w:r>
-      <w:proofErr w:type="spellEnd"/>
-      <w:r>
-        <w:t xml:space="preserve"> or not. The input is </w:t>
-      </w:r>
-      <w:proofErr w:type="spellStart"/>
-      <w:proofErr w:type="gramStart"/>
-      <w:r>
-        <w:t>a</w:t>
-      </w:r>
-      <w:proofErr w:type="spellEnd"/>
-      <w:proofErr w:type="gramEnd"/>
-      <w:r>
-        <w:t xml:space="preserve"> instance of class Person</w:t>
-      </w:r>
-      <w:r>
-        <w:t xml:space="preserve"> </w:t>
-      </w:r>
-      <w:r>
-        <w:t xml:space="preserve">so it not an instance of class </w:t>
-      </w:r>
-      <w:proofErr w:type="spellStart"/>
-      <w:r>
-        <w:t>PersonWithJob</w:t>
-      </w:r>
-      <w:proofErr w:type="spellEnd"/>
-      <w:r>
-        <w:t xml:space="preserve"> so the function returns false.</w:t>
+      <w:r>
+        <w:t>so it not an instance of class PersonWithJob so the function returns false.</w:t>
       </w:r>
     </w:p>
     <w:p>
@@ -282,6 +210,9 @@
         <w:jc w:val="center"/>
       </w:pPr>
       <w:r>
+        <w:rPr>
+          <w:noProof/>
+        </w:rPr>
         <w:drawing>
           <wp:inline distT="0" distB="0" distL="0" distR="0" wp14:anchorId="7A61B2CC" wp14:editId="282CC2DF">
             <wp:extent cx="5943600" cy="1967230"/>
@@ -318,8 +249,6 @@
           </wp:inline>
         </w:drawing>
       </w:r>
-      <w:bookmarkStart w:id="0" w:name="_GoBack"/>
-      <w:bookmarkEnd w:id="0"/>
     </w:p>
     <w:p>
       <w:pPr>
@@ -382,6 +311,54 @@
         <w:pStyle w:val="ListParagraph"/>
         <w:ind w:left="360"/>
       </w:pPr>
+    </w:p>
+    <w:p>
+      <w:pPr>
+        <w:pStyle w:val="ListParagraph"/>
+        <w:ind w:left="360"/>
+      </w:pPr>
+      <w:r>
+        <w:rPr>
+          <w:b/>
+        </w:rPr>
+        <w:t>Explain</w:t>
+      </w:r>
+      <w:r>
+        <w:t xml:space="preserve">: It’s not make sense to use inheritance here because </w:t>
+      </w:r>
+    </w:p>
+    <w:p>
+      <w:pPr>
+        <w:pStyle w:val="ListParagraph"/>
+        <w:numPr>
+          <w:ilvl w:val="0"/>
+          <w:numId w:val="4"/>
+        </w:numPr>
+      </w:pPr>
+      <w:r>
+        <w:t>Cylinder doesn’t have IS-A relationship with Circle.</w:t>
+      </w:r>
+    </w:p>
+    <w:p>
+      <w:pPr>
+        <w:pStyle w:val="ListParagraph"/>
+        <w:numPr>
+          <w:ilvl w:val="0"/>
+          <w:numId w:val="4"/>
+        </w:numPr>
+      </w:pPr>
+      <w:r>
+        <w:lastRenderedPageBreak/>
+        <w:t>Not suitable with LSP.</w:t>
+      </w:r>
+      <w:bookmarkStart w:id="0" w:name="_GoBack"/>
+      <w:bookmarkEnd w:id="0"/>
+    </w:p>
+    <w:p>
+      <w:pPr>
+        <w:pStyle w:val="ListParagraph"/>
+        <w:ind w:left="360"/>
+      </w:pPr>
       <w:r>
         <w:t>B.</w:t>
       </w:r>
@@ -408,7 +385,6 @@
         <w:rPr>
           <w:noProof/>
         </w:rPr>
-        <w:lastRenderedPageBreak/>
         <w:drawing>
           <wp:inline distT="0" distB="0" distL="0" distR="0" wp14:anchorId="10A983B4" wp14:editId="522E4883">
             <wp:extent cx="2671638" cy="3059456"/>
@@ -598,15 +574,7 @@
                               <w:contextualSpacing/>
                             </w:pPr>
                             <w:r>
-                              <w:t xml:space="preserve">The property </w:t>
-                            </w:r>
-                            <w:proofErr w:type="spellStart"/>
-                            <w:r>
-                              <w:t>managemet</w:t>
-                            </w:r>
-                            <w:proofErr w:type="spellEnd"/>
-                            <w:r>
-                              <w:t xml:space="preserve"> software is required to have an Admin module that supports various functions. One of these functions is to compute total rent for all the properties registered in the system. Another function is to list all properties in the system that are in a specified city.</w:t>
+                              <w:t>The property managemet software is required to have an Admin module that supports various functions. One of these functions is to compute total rent for all the properties registered in the system. Another function is to list all properties in the system that are in a specified city.</w:t>
                             </w:r>
                           </w:p>
                           <w:p/>
@@ -731,15 +699,7 @@
       </w:r>
       <w:r>
         <w:tab/>
-        <w:t xml:space="preserve">In Lab 1 a properties management system was introduced. In that lab, you specified classes and some attributes for those classes. In this exercise, think of a way to design further using inheritance and include associations (with multiplicities) and some operations for </w:t>
-      </w:r>
-      <w:proofErr w:type="gramStart"/>
-      <w:r>
-        <w:t>you</w:t>
-      </w:r>
-      <w:proofErr w:type="gramEnd"/>
-      <w:r>
-        <w:t xml:space="preserve"> classes. Then translate your diagram into Java code. </w:t>
+        <w:t xml:space="preserve">In Lab 1 a properties management system was introduced. In that lab, you specified classes and some attributes for those classes. In this exercise, think of a way to design further using inheritance and include associations (with multiplicities) and some operations for you classes. Then translate your diagram into Java code. </w:t>
       </w:r>
       <w:r>
         <w:t>Both an Admin and Driver</w:t>
@@ -754,23 +714,7 @@
         <w:t xml:space="preserve"> be</w:t>
       </w:r>
       <w:r>
-        <w:t xml:space="preserve">en provided in your code folder. The Driver class creates some instances of the different properties and passes these into the Admin method </w:t>
-      </w:r>
-      <w:proofErr w:type="spellStart"/>
-      <w:r>
-        <w:t>computeTotalRent</w:t>
-      </w:r>
-      <w:proofErr w:type="spellEnd"/>
-      <w:r>
-        <w:t xml:space="preserve">; this method performs a correct computation, but the implementation proceeds by checking the types of the different rental properties. Refactor the implementation of </w:t>
-      </w:r>
-      <w:proofErr w:type="spellStart"/>
-      <w:r>
-        <w:t>computeTotalRent</w:t>
-      </w:r>
-      <w:proofErr w:type="spellEnd"/>
-      <w:r>
-        <w:t xml:space="preserve"> so that the inheritance you have introduced is used, together with polymorphism. </w:t>
+        <w:t xml:space="preserve">en provided in your code folder. The Driver class creates some instances of the different properties and passes these into the Admin method computeTotalRent; this method performs a correct computation, but the implementation proceeds by checking the types of the different rental properties. Refactor the implementation of computeTotalRent so that the inheritance you have introduced is used, together with polymorphism. </w:t>
       </w:r>
       <w:r>
         <w:t>Below is provided the problem statement and a solution for the Lab 1 exercise.</w:t>
@@ -1114,6 +1058,119 @@
     </w:lvl>
   </w:abstractNum>
   <w:abstractNum w:abstractNumId="2">
+    <w:nsid w:val="5BDE1F34"/>
+    <w:multiLevelType w:val="hybridMultilevel"/>
+    <w:tmpl w:val="854E85DA"/>
+    <w:lvl w:ilvl="0" w:tplc="04090001">
+      <w:start w:val="1"/>
+      <w:numFmt w:val="bullet"/>
+      <w:lvlText w:val=""/>
+      <w:lvlJc w:val="left"/>
+      <w:pPr>
+        <w:ind w:left="1080" w:hanging="360"/>
+      </w:pPr>
+      <w:rPr>
+        <w:rFonts w:ascii="Symbol" w:hAnsi="Symbol" w:hint="default"/>
+      </w:rPr>
+    </w:lvl>
+    <w:lvl w:ilvl="1" w:tplc="04090003" w:tentative="1">
+      <w:start w:val="1"/>
+      <w:numFmt w:val="bullet"/>
+      <w:lvlText w:val="o"/>
+      <w:lvlJc w:val="left"/>
+      <w:pPr>
+        <w:ind w:left="1800" w:hanging="360"/>
+      </w:pPr>
+      <w:rPr>
+        <w:rFonts w:ascii="Courier New" w:hAnsi="Courier New" w:cs="Courier New" w:hint="default"/>
+      </w:rPr>
+    </w:lvl>
+    <w:lvl w:ilvl="2" w:tplc="04090005" w:tentative="1">
+      <w:start w:val="1"/>
+      <w:numFmt w:val="bullet"/>
+      <w:lvlText w:val=""/>
+      <w:lvlJc w:val="left"/>
+      <w:pPr>
+        <w:ind w:left="2520" w:hanging="360"/>
+      </w:pPr>
+      <w:rPr>
+        <w:rFonts w:ascii="Wingdings" w:hAnsi="Wingdings" w:hint="default"/>
+      </w:rPr>
+    </w:lvl>
+    <w:lvl w:ilvl="3" w:tplc="04090001" w:tentative="1">
+      <w:start w:val="1"/>
+      <w:numFmt w:val="bullet"/>
+      <w:lvlText w:val=""/>
+      <w:lvlJc w:val="left"/>
+      <w:pPr>
+        <w:ind w:left="3240" w:hanging="360"/>
+      </w:pPr>
+      <w:rPr>
+        <w:rFonts w:ascii="Symbol" w:hAnsi="Symbol" w:hint="default"/>
+      </w:rPr>
+    </w:lvl>
+    <w:lvl w:ilvl="4" w:tplc="04090003" w:tentative="1">
+      <w:start w:val="1"/>
+      <w:numFmt w:val="bullet"/>
+      <w:lvlText w:val="o"/>
+      <w:lvlJc w:val="left"/>
+      <w:pPr>
+        <w:ind w:left="3960" w:hanging="360"/>
+      </w:pPr>
+      <w:rPr>
+        <w:rFonts w:ascii="Courier New" w:hAnsi="Courier New" w:cs="Courier New" w:hint="default"/>
+      </w:rPr>
+    </w:lvl>
+    <w:lvl w:ilvl="5" w:tplc="04090005" w:tentative="1">
+      <w:start w:val="1"/>
+      <w:numFmt w:val="bullet"/>
+      <w:lvlText w:val=""/>
+      <w:lvlJc w:val="left"/>
+      <w:pPr>
+        <w:ind w:left="4680" w:hanging="360"/>
+      </w:pPr>
+      <w:rPr>
+        <w:rFonts w:ascii="Wingdings" w:hAnsi="Wingdings" w:hint="default"/>
+      </w:rPr>
+    </w:lvl>
+    <w:lvl w:ilvl="6" w:tplc="04090001" w:tentative="1">
+      <w:start w:val="1"/>
+      <w:numFmt w:val="bullet"/>
+      <w:lvlText w:val=""/>
+      <w:lvlJc w:val="left"/>
+      <w:pPr>
+        <w:ind w:left="5400" w:hanging="360"/>
+      </w:pPr>
+      <w:rPr>
+        <w:rFonts w:ascii="Symbol" w:hAnsi="Symbol" w:hint="default"/>
+      </w:rPr>
+    </w:lvl>
+    <w:lvl w:ilvl="7" w:tplc="04090003" w:tentative="1">
+      <w:start w:val="1"/>
+      <w:numFmt w:val="bullet"/>
+      <w:lvlText w:val="o"/>
+      <w:lvlJc w:val="left"/>
+      <w:pPr>
+        <w:ind w:left="6120" w:hanging="360"/>
+      </w:pPr>
+      <w:rPr>
+        <w:rFonts w:ascii="Courier New" w:hAnsi="Courier New" w:cs="Courier New" w:hint="default"/>
+      </w:rPr>
+    </w:lvl>
+    <w:lvl w:ilvl="8" w:tplc="04090005" w:tentative="1">
+      <w:start w:val="1"/>
+      <w:numFmt w:val="bullet"/>
+      <w:lvlText w:val=""/>
+      <w:lvlJc w:val="left"/>
+      <w:pPr>
+        <w:ind w:left="6840" w:hanging="360"/>
+      </w:pPr>
+      <w:rPr>
+        <w:rFonts w:ascii="Wingdings" w:hAnsi="Wingdings" w:hint="default"/>
+      </w:rPr>
+    </w:lvl>
+  </w:abstractNum>
+  <w:abstractNum w:abstractNumId="3">
     <w:nsid w:val="5DED16AA"/>
     <w:multiLevelType w:val="hybridMultilevel"/>
     <w:tmpl w:val="57DCEEBE"/>
@@ -1203,13 +1260,16 @@
     </w:lvl>
   </w:abstractNum>
   <w:num w:numId="1">
-    <w:abstractNumId w:val="2"/>
+    <w:abstractNumId w:val="3"/>
   </w:num>
   <w:num w:numId="2">
     <w:abstractNumId w:val="0"/>
   </w:num>
   <w:num w:numId="3">
     <w:abstractNumId w:val="1"/>
+  </w:num>
+  <w:num w:numId="4">
+    <w:abstractNumId w:val="2"/>
   </w:num>
 </w:numbering>
 </file>

</xml_diff>

<commit_message>
Finished Lab3 - Prog4
</commit_message>
<xml_diff>
--- a/doc/Lab3_quy.docx
+++ b/doc/Lab3_quy.docx
@@ -41,7 +41,31 @@
         <w:t xml:space="preserve"> for this lab</w:t>
       </w:r>
       <w:r>
-        <w:t xml:space="preserve"> there is a package lesson3.labs.prob1 containing two classes, Person and PersonWithJob. In each class, the equals method has been overridden. Run the main method in the PersonWithJob class. In the main method, two instances of Person have been compared to determine if they are equal. The comparison is done in two different ways. One way leads to a “false”, the other to a “true.” Explain why this has happened. Then provide a solution by replacing inheritance with composition</w:t>
+        <w:t xml:space="preserve"> there is a package </w:t>
+      </w:r>
+      <w:proofErr w:type="gramStart"/>
+      <w:r>
+        <w:t>lesson3.labs.prob</w:t>
+      </w:r>
+      <w:proofErr w:type="gramEnd"/>
+      <w:r>
+        <w:t xml:space="preserve">1 containing two classes, Person and </w:t>
+      </w:r>
+      <w:proofErr w:type="spellStart"/>
+      <w:r>
+        <w:t>PersonWithJob</w:t>
+      </w:r>
+      <w:proofErr w:type="spellEnd"/>
+      <w:r>
+        <w:t xml:space="preserve">. In each class, the equals method has been overridden. Run the main method in the </w:t>
+      </w:r>
+      <w:proofErr w:type="spellStart"/>
+      <w:r>
+        <w:t>PersonWithJob</w:t>
+      </w:r>
+      <w:proofErr w:type="spellEnd"/>
+      <w:r>
+        <w:t xml:space="preserve"> class. In the main method, two instances of Person have been compared to determine if they are equal. The comparison is done in two different ways. One way leads to a “false”, the other to a “true.” Explain why this has happened. Then provide a solution by replacing inheritance with composition</w:t>
       </w:r>
       <w:r>
         <w:t>.</w:t>
@@ -68,7 +92,21 @@
         <w:rPr>
           <w:i/>
         </w:rPr>
-        <w:t>p2.equals(p1) = true</w:t>
+        <w:t>p</w:t>
+      </w:r>
+      <w:proofErr w:type="gramStart"/>
+      <w:r>
+        <w:rPr>
+          <w:i/>
+        </w:rPr>
+        <w:t>2.equals</w:t>
+      </w:r>
+      <w:proofErr w:type="gramEnd"/>
+      <w:r>
+        <w:rPr>
+          <w:i/>
+        </w:rPr>
+        <w:t>(p1) = true</w:t>
       </w:r>
       <w:r>
         <w:t xml:space="preserve"> but </w:t>
@@ -92,7 +130,15 @@
         <w:t>equals</w:t>
       </w:r>
       <w:r>
-        <w:t xml:space="preserve"> method of class PersonWithJob its check whether input object is </w:t>
+        <w:t xml:space="preserve"> method of class </w:t>
+      </w:r>
+      <w:proofErr w:type="spellStart"/>
+      <w:r>
+        <w:t>PersonWithJob</w:t>
+      </w:r>
+      <w:proofErr w:type="spellEnd"/>
+      <w:r>
+        <w:t xml:space="preserve"> its check whether input object is </w:t>
       </w:r>
       <w:r>
         <w:rPr>
@@ -101,13 +147,39 @@
         <w:t>instance of</w:t>
       </w:r>
       <w:r>
-        <w:t xml:space="preserve"> PersonWithJob or not. The input is a instance of class Person</w:t>
-      </w:r>
-      <w:r>
         <w:t xml:space="preserve"> </w:t>
       </w:r>
-      <w:r>
-        <w:t>so it not an instance of class PersonWithJob so the function returns false.</w:t>
+      <w:proofErr w:type="spellStart"/>
+      <w:r>
+        <w:t>PersonWithJob</w:t>
+      </w:r>
+      <w:proofErr w:type="spellEnd"/>
+      <w:r>
+        <w:t xml:space="preserve"> or not. The input is </w:t>
+      </w:r>
+      <w:proofErr w:type="spellStart"/>
+      <w:proofErr w:type="gramStart"/>
+      <w:r>
+        <w:t>a</w:t>
+      </w:r>
+      <w:proofErr w:type="spellEnd"/>
+      <w:proofErr w:type="gramEnd"/>
+      <w:r>
+        <w:t xml:space="preserve"> instance of class Person</w:t>
+      </w:r>
+      <w:r>
+        <w:t xml:space="preserve"> </w:t>
+      </w:r>
+      <w:r>
+        <w:t xml:space="preserve">so it not an instance of class </w:t>
+      </w:r>
+      <w:proofErr w:type="spellStart"/>
+      <w:r>
+        <w:t>PersonWithJob</w:t>
+      </w:r>
+      <w:proofErr w:type="spellEnd"/>
+      <w:r>
+        <w:t xml:space="preserve"> so the function returns false.</w:t>
       </w:r>
     </w:p>
     <w:p>
@@ -351,8 +423,6 @@
         <w:lastRenderedPageBreak/>
         <w:t>Not suitable with LSP.</w:t>
       </w:r>
-      <w:bookmarkStart w:id="0" w:name="_GoBack"/>
-      <w:bookmarkEnd w:id="0"/>
     </w:p>
     <w:p>
       <w:pPr>
@@ -574,7 +644,15 @@
                               <w:contextualSpacing/>
                             </w:pPr>
                             <w:r>
-                              <w:t>The property managemet software is required to have an Admin module that supports various functions. One of these functions is to compute total rent for all the properties registered in the system. Another function is to list all properties in the system that are in a specified city.</w:t>
+                              <w:t xml:space="preserve">The property </w:t>
+                            </w:r>
+                            <w:proofErr w:type="spellStart"/>
+                            <w:r>
+                              <w:t>managemet</w:t>
+                            </w:r>
+                            <w:proofErr w:type="spellEnd"/>
+                            <w:r>
+                              <w:t xml:space="preserve"> software is required to have an Admin module that supports various functions. One of these functions is to compute total rent for all the properties registered in the system. Another function is to list all properties in the system that are in a specified city.</w:t>
                             </w:r>
                           </w:p>
                           <w:p/>
@@ -699,7 +777,15 @@
       </w:r>
       <w:r>
         <w:tab/>
-        <w:t xml:space="preserve">In Lab 1 a properties management system was introduced. In that lab, you specified classes and some attributes for those classes. In this exercise, think of a way to design further using inheritance and include associations (with multiplicities) and some operations for you classes. Then translate your diagram into Java code. </w:t>
+        <w:t xml:space="preserve">In Lab 1 a properties management system was introduced. In that lab, you specified classes and some attributes for those classes. In this exercise, think of a way to design further using inheritance and include associations (with multiplicities) and some operations for </w:t>
+      </w:r>
+      <w:proofErr w:type="gramStart"/>
+      <w:r>
+        <w:t>you</w:t>
+      </w:r>
+      <w:proofErr w:type="gramEnd"/>
+      <w:r>
+        <w:t xml:space="preserve"> classes. Then translate your diagram into Java code. </w:t>
       </w:r>
       <w:r>
         <w:t>Both an Admin and Driver</w:t>
@@ -714,7 +800,23 @@
         <w:t xml:space="preserve"> be</w:t>
       </w:r>
       <w:r>
-        <w:t xml:space="preserve">en provided in your code folder. The Driver class creates some instances of the different properties and passes these into the Admin method computeTotalRent; this method performs a correct computation, but the implementation proceeds by checking the types of the different rental properties. Refactor the implementation of computeTotalRent so that the inheritance you have introduced is used, together with polymorphism. </w:t>
+        <w:t xml:space="preserve">en provided in your code folder. The Driver class creates some instances of the different properties and passes these into the Admin method </w:t>
+      </w:r>
+      <w:proofErr w:type="spellStart"/>
+      <w:r>
+        <w:t>computeTotalRent</w:t>
+      </w:r>
+      <w:proofErr w:type="spellEnd"/>
+      <w:r>
+        <w:t xml:space="preserve">; this method performs a correct computation, but the implementation proceeds by checking the types of the different rental properties. Refactor the implementation of </w:t>
+      </w:r>
+      <w:proofErr w:type="spellStart"/>
+      <w:r>
+        <w:t>computeTotalRent</w:t>
+      </w:r>
+      <w:proofErr w:type="spellEnd"/>
+      <w:r>
+        <w:t xml:space="preserve"> so that the inheritance you have introduced is used, together with polymorphism. </w:t>
       </w:r>
       <w:r>
         <w:t>Below is provided the problem statement and a solution for the Lab 1 exercise.</w:t>
@@ -819,6 +921,55 @@
           </wp:inline>
         </w:drawing>
       </w:r>
+    </w:p>
+    <w:p>
+      <w:pPr>
+        <w:jc w:val="center"/>
+      </w:pPr>
+    </w:p>
+    <w:p>
+      <w:pPr>
+        <w:jc w:val="center"/>
+      </w:pPr>
+      <w:r>
+        <w:drawing>
+          <wp:inline distT="0" distB="0" distL="0" distR="0" wp14:anchorId="4BFA313C" wp14:editId="3DF34455">
+            <wp:extent cx="5943600" cy="3279140"/>
+            <wp:effectExtent l="0" t="0" r="0" b="0"/>
+            <wp:docPr id="4" name="Picture 4"/>
+            <wp:cNvGraphicFramePr>
+              <a:graphicFrameLocks xmlns:a="http://schemas.openxmlformats.org/drawingml/2006/main" noChangeAspect="1"/>
+            </wp:cNvGraphicFramePr>
+            <a:graphic xmlns:a="http://schemas.openxmlformats.org/drawingml/2006/main">
+              <a:graphicData uri="http://schemas.openxmlformats.org/drawingml/2006/picture">
+                <pic:pic xmlns:pic="http://schemas.openxmlformats.org/drawingml/2006/picture">
+                  <pic:nvPicPr>
+                    <pic:cNvPr id="1" name=""/>
+                    <pic:cNvPicPr/>
+                  </pic:nvPicPr>
+                  <pic:blipFill>
+                    <a:blip r:embed="rId9"/>
+                    <a:stretch>
+                      <a:fillRect/>
+                    </a:stretch>
+                  </pic:blipFill>
+                  <pic:spPr>
+                    <a:xfrm>
+                      <a:off x="0" y="0"/>
+                      <a:ext cx="5943600" cy="3279140"/>
+                    </a:xfrm>
+                    <a:prstGeom prst="rect">
+                      <a:avLst/>
+                    </a:prstGeom>
+                  </pic:spPr>
+                </pic:pic>
+              </a:graphicData>
+            </a:graphic>
+          </wp:inline>
+        </w:drawing>
+      </w:r>
+      <w:bookmarkStart w:id="0" w:name="_GoBack"/>
+      <w:bookmarkEnd w:id="0"/>
     </w:p>
     <w:sectPr>
       <w:pgSz w:w="12240" w:h="15840"/>

</xml_diff>